<commit_message>
Added FEA to paper
</commit_message>
<xml_diff>
--- a/PR 3.docx
+++ b/PR 3.docx
@@ -73,23 +73,7 @@
           <w:rFonts w:cstheme="minorHAnsi"/>
           <w:b/>
         </w:rPr>
-        <w:t xml:space="preserve">Swapnil </w:t>
-      </w:r>
-      <w:proofErr w:type="spellStart"/>
-      <w:r>
-        <w:rPr>
-          <w:rFonts w:cstheme="minorHAnsi"/>
-          <w:b/>
-        </w:rPr>
-        <w:t>Pande</w:t>
-      </w:r>
-      <w:proofErr w:type="spellEnd"/>
-      <w:r>
-        <w:rPr>
-          <w:rFonts w:cstheme="minorHAnsi"/>
-          <w:b/>
-        </w:rPr>
-        <w:t xml:space="preserve"> and Logan </w:t>
+        <w:t xml:space="preserve">Swapnil Pande and Logan </w:t>
       </w:r>
       <w:proofErr w:type="spellStart"/>
       <w:r>
@@ -5211,34 +5195,6 @@
     </w:p>
     <w:p>
       <w:pPr>
-        <w:pStyle w:val="NormalWeb"/>
-        <w:spacing w:before="0" w:beforeAutospacing="0" w:after="0" w:afterAutospacing="0" w:line="480" w:lineRule="auto"/>
-        <w:rPr>
-          <w:rFonts w:asciiTheme="minorHAnsi" w:hAnsiTheme="minorHAnsi" w:cstheme="minorHAnsi"/>
-          <w:b/>
-          <w:sz w:val="22"/>
-          <w:szCs w:val="22"/>
-        </w:rPr>
-      </w:pPr>
-    </w:p>
-    <w:p>
-      <w:pPr>
-        <w:spacing w:line="480" w:lineRule="auto"/>
-        <w:rPr>
-          <w:rFonts w:cstheme="minorHAnsi"/>
-          <w:b/>
-        </w:rPr>
-      </w:pPr>
-      <w:r>
-        <w:rPr>
-          <w:rFonts w:cstheme="minorHAnsi"/>
-          <w:b/>
-        </w:rPr>
-        <w:t>Animations (10):</w:t>
-      </w:r>
-    </w:p>
-    <w:p>
-      <w:pPr>
         <w:spacing w:line="480" w:lineRule="auto"/>
         <w:ind w:firstLine="720"/>
         <w:rPr>
@@ -5249,13 +5205,393 @@
         <w:rPr>
           <w:rFonts w:cstheme="minorHAnsi"/>
         </w:rPr>
-        <w:t>See animation video submitted electronically.</w:t>
-      </w:r>
-    </w:p>
-    <w:p>
-      <w:pPr>
+        <w:t xml:space="preserve">Three finite element analyses </w:t>
+      </w:r>
+      <w:r>
+        <w:rPr>
+          <w:rFonts w:cstheme="minorHAnsi"/>
+        </w:rPr>
+        <w:t xml:space="preserve">were conducted for different loading conditions on the prosthetic wrists. The first loading conditions was a moment applied to the end of the shaft with a magnitude of 15 N*m, the maximum </w:t>
+      </w:r>
+      <w:r>
+        <w:rPr>
+          <w:rFonts w:cstheme="minorHAnsi"/>
+          <w:b/>
+        </w:rPr>
+        <w:t>allowable</w:t>
+      </w:r>
+      <w:r>
+        <w:rPr>
+          <w:rFonts w:cstheme="minorHAnsi"/>
+        </w:rPr>
+        <w:t xml:space="preserve"> torque specified in the design requirements. The torque was applied as a coupled force on the radius of the shaft distributed over the portion of the shaft extending beyond the bearing. </w:t>
+      </w:r>
+      <w:r>
+        <w:rPr>
+          <w:rFonts w:cstheme="minorHAnsi"/>
+        </w:rPr>
+        <w:t xml:space="preserve">The displacement of the shaft was constrained at the key. </w:t>
+      </w:r>
+      <w:r>
+        <w:rPr>
+          <w:rFonts w:cstheme="minorHAnsi"/>
+        </w:rPr>
+        <w:t xml:space="preserve">The results are shown in </w:t>
+      </w:r>
+      <w:r>
+        <w:rPr>
+          <w:rFonts w:cstheme="minorHAnsi"/>
+          <w:b/>
+        </w:rPr>
+        <w:t xml:space="preserve">FIGURE X </w:t>
+      </w:r>
+      <w:r>
+        <w:rPr>
+          <w:rFonts w:cstheme="minorHAnsi"/>
+        </w:rPr>
+        <w:t>below:</w:t>
+      </w:r>
+    </w:p>
+    <w:p>
+      <w:pPr>
+        <w:keepNext/>
         <w:spacing w:line="480" w:lineRule="auto"/>
         <w:ind w:firstLine="720"/>
+        <w:jc w:val="center"/>
+      </w:pPr>
+      <w:r>
+        <w:rPr>
+          <w:noProof/>
+        </w:rPr>
+        <w:lastRenderedPageBreak/>
+        <w:drawing>
+          <wp:inline distT="0" distB="0" distL="0" distR="0" wp14:anchorId="1E6D719C" wp14:editId="4F9B36A7">
+            <wp:extent cx="5943600" cy="3385185"/>
+            <wp:effectExtent l="0" t="0" r="0" b="5715"/>
+            <wp:docPr id="1" name="Picture 1"/>
+            <wp:cNvGraphicFramePr>
+              <a:graphicFrameLocks xmlns:a="http://schemas.openxmlformats.org/drawingml/2006/main" noChangeAspect="1"/>
+            </wp:cNvGraphicFramePr>
+            <a:graphic xmlns:a="http://schemas.openxmlformats.org/drawingml/2006/main">
+              <a:graphicData uri="http://schemas.openxmlformats.org/drawingml/2006/picture">
+                <pic:pic xmlns:pic="http://schemas.openxmlformats.org/drawingml/2006/picture">
+                  <pic:nvPicPr>
+                    <pic:cNvPr id="1" name=""/>
+                    <pic:cNvPicPr/>
+                  </pic:nvPicPr>
+                  <pic:blipFill>
+                    <a:blip r:embed="rId9"/>
+                    <a:stretch>
+                      <a:fillRect/>
+                    </a:stretch>
+                  </pic:blipFill>
+                  <pic:spPr>
+                    <a:xfrm>
+                      <a:off x="0" y="0"/>
+                      <a:ext cx="5943600" cy="3385185"/>
+                    </a:xfrm>
+                    <a:prstGeom prst="rect">
+                      <a:avLst/>
+                    </a:prstGeom>
+                  </pic:spPr>
+                </pic:pic>
+              </a:graphicData>
+            </a:graphic>
+          </wp:inline>
+        </w:drawing>
+      </w:r>
+    </w:p>
+    <w:p>
+      <w:pPr>
+        <w:pStyle w:val="Caption"/>
+        <w:jc w:val="center"/>
+      </w:pPr>
+      <w:r>
+        <w:t xml:space="preserve">Figure </w:t>
+      </w:r>
+      <w:fldSimple w:instr=" SEQ Figure \* ARABIC ">
+        <w:r>
+          <w:rPr>
+            <w:noProof/>
+          </w:rPr>
+          <w:t>1</w:t>
+        </w:r>
+      </w:fldSimple>
+      <w:r>
+        <w:t>: Stress Distribution Result from FEA Analysis for Moment Applied to Shaft</w:t>
+      </w:r>
+    </w:p>
+    <w:p/>
+    <w:p>
+      <w:pPr>
+        <w:spacing w:line="480" w:lineRule="auto"/>
+      </w:pPr>
+      <w:r>
+        <w:t xml:space="preserve">There were stress concentrations at the sharp corners of the key, reaching a maximum of 1118 </w:t>
+      </w:r>
+      <w:proofErr w:type="spellStart"/>
+      <w:r>
+        <w:t>ksi</w:t>
+      </w:r>
+      <w:proofErr w:type="spellEnd"/>
+      <w:r>
+        <w:t xml:space="preserve">. This significantly exceed the ultimate tensile strength of 6061 aluminum of 45 </w:t>
+      </w:r>
+      <w:proofErr w:type="spellStart"/>
+      <w:r>
+        <w:t>ksi</w:t>
+      </w:r>
+      <w:proofErr w:type="spellEnd"/>
+      <w:r>
+        <w:t xml:space="preserve">, and therefore would result in failure of the part at the key. However, these stress concentrations may be mitigated by rounding the corners of the key and eliminating sharp edges. </w:t>
+      </w:r>
+    </w:p>
+    <w:p>
+      <w:pPr>
+        <w:spacing w:line="480" w:lineRule="auto"/>
+      </w:pPr>
+      <w:r>
+        <w:tab/>
+        <w:t>The second analysis was a bending analysis of the shaft by applying a load to the portion of the shaft that extends beyond the bearing. The magnitude of the applied force was 200 lbs., according to the design requirements. The displacement of the shaft was constrained at the locations where the bearings support the shaft in the wrist assembly. The results of the analysis are shown below.</w:t>
+      </w:r>
+    </w:p>
+    <w:p>
+      <w:pPr>
+        <w:keepNext/>
+        <w:spacing w:line="480" w:lineRule="auto"/>
+      </w:pPr>
+      <w:r>
+        <w:rPr>
+          <w:noProof/>
+        </w:rPr>
+        <w:lastRenderedPageBreak/>
+        <w:drawing>
+          <wp:inline distT="0" distB="0" distL="0" distR="0" wp14:anchorId="78666501" wp14:editId="717049E9">
+            <wp:extent cx="5943600" cy="3232150"/>
+            <wp:effectExtent l="0" t="0" r="0" b="6350"/>
+            <wp:docPr id="7" name="Picture 7"/>
+            <wp:cNvGraphicFramePr>
+              <a:graphicFrameLocks xmlns:a="http://schemas.openxmlformats.org/drawingml/2006/main" noChangeAspect="1"/>
+            </wp:cNvGraphicFramePr>
+            <a:graphic xmlns:a="http://schemas.openxmlformats.org/drawingml/2006/main">
+              <a:graphicData uri="http://schemas.openxmlformats.org/drawingml/2006/picture">
+                <pic:pic xmlns:pic="http://schemas.openxmlformats.org/drawingml/2006/picture">
+                  <pic:nvPicPr>
+                    <pic:cNvPr id="1" name=""/>
+                    <pic:cNvPicPr/>
+                  </pic:nvPicPr>
+                  <pic:blipFill>
+                    <a:blip r:embed="rId10"/>
+                    <a:stretch>
+                      <a:fillRect/>
+                    </a:stretch>
+                  </pic:blipFill>
+                  <pic:spPr>
+                    <a:xfrm>
+                      <a:off x="0" y="0"/>
+                      <a:ext cx="5943600" cy="3232150"/>
+                    </a:xfrm>
+                    <a:prstGeom prst="rect">
+                      <a:avLst/>
+                    </a:prstGeom>
+                  </pic:spPr>
+                </pic:pic>
+              </a:graphicData>
+            </a:graphic>
+          </wp:inline>
+        </w:drawing>
+      </w:r>
+    </w:p>
+    <w:p>
+      <w:pPr>
+        <w:pStyle w:val="Caption"/>
+        <w:jc w:val="center"/>
+      </w:pPr>
+      <w:r>
+        <w:t xml:space="preserve">Figure </w:t>
+      </w:r>
+      <w:fldSimple w:instr=" SEQ Figure \* ARABIC ">
+        <w:r>
+          <w:rPr>
+            <w:noProof/>
+          </w:rPr>
+          <w:t>2</w:t>
+        </w:r>
+      </w:fldSimple>
+      <w:r>
+        <w:t xml:space="preserve">: </w:t>
+      </w:r>
+      <w:r>
+        <w:t xml:space="preserve">Stress Distribution Result from FEA Analysis for </w:t>
+      </w:r>
+      <w:r>
+        <w:t>Bending Force Applied to Shaft</w:t>
+      </w:r>
+    </w:p>
+    <w:p>
+      <w:pPr>
+        <w:spacing w:line="480" w:lineRule="auto"/>
+      </w:pPr>
+      <w:r>
+        <w:tab/>
+        <w:t>Due to the supports from the bearing, the stress on the shaft due to the force was low, not exceeding 84.6 psi anywhere on the shaft. This is below the ultimate tensile strength of 45,000 psi of the 6061 Aluminum meaning that the shaft would not likely not fail due to the bending force.</w:t>
+      </w:r>
+    </w:p>
+    <w:p>
+      <w:pPr>
+        <w:spacing w:line="480" w:lineRule="auto"/>
+      </w:pPr>
+    </w:p>
+    <w:p>
+      <w:pPr>
+        <w:spacing w:line="480" w:lineRule="auto"/>
+      </w:pPr>
+      <w:r>
+        <w:tab/>
+        <w:t xml:space="preserve">The final stress analysis involved applying the same bending force to the frame of the prosthetic, which would be supporting the load from the shaft. The 200 </w:t>
+      </w:r>
+      <w:proofErr w:type="spellStart"/>
+      <w:r>
+        <w:t>lb</w:t>
+      </w:r>
+      <w:proofErr w:type="spellEnd"/>
+      <w:r>
+        <w:t xml:space="preserve"> force was applied to the ends of the four ribs extending towards the front of the prosthetic. The displacement </w:t>
+      </w:r>
+      <w:r>
+        <w:t xml:space="preserve">of the frame was fixed on the back surface. </w:t>
+      </w:r>
+    </w:p>
+    <w:p/>
+    <w:p>
+      <w:pPr>
+        <w:keepNext/>
+      </w:pPr>
+      <w:r>
+        <w:rPr>
+          <w:noProof/>
+        </w:rPr>
+        <w:lastRenderedPageBreak/>
+        <w:drawing>
+          <wp:inline distT="0" distB="0" distL="0" distR="0" wp14:anchorId="0FA8DF82" wp14:editId="19249A1C">
+            <wp:extent cx="5943600" cy="3453765"/>
+            <wp:effectExtent l="0" t="0" r="0" b="0"/>
+            <wp:docPr id="8" name="Picture 8"/>
+            <wp:cNvGraphicFramePr>
+              <a:graphicFrameLocks xmlns:a="http://schemas.openxmlformats.org/drawingml/2006/main" noChangeAspect="1"/>
+            </wp:cNvGraphicFramePr>
+            <a:graphic xmlns:a="http://schemas.openxmlformats.org/drawingml/2006/main">
+              <a:graphicData uri="http://schemas.openxmlformats.org/drawingml/2006/picture">
+                <pic:pic xmlns:pic="http://schemas.openxmlformats.org/drawingml/2006/picture">
+                  <pic:nvPicPr>
+                    <pic:cNvPr id="1" name=""/>
+                    <pic:cNvPicPr/>
+                  </pic:nvPicPr>
+                  <pic:blipFill>
+                    <a:blip r:embed="rId11"/>
+                    <a:stretch>
+                      <a:fillRect/>
+                    </a:stretch>
+                  </pic:blipFill>
+                  <pic:spPr>
+                    <a:xfrm>
+                      <a:off x="0" y="0"/>
+                      <a:ext cx="5943600" cy="3453765"/>
+                    </a:xfrm>
+                    <a:prstGeom prst="rect">
+                      <a:avLst/>
+                    </a:prstGeom>
+                  </pic:spPr>
+                </pic:pic>
+              </a:graphicData>
+            </a:graphic>
+          </wp:inline>
+        </w:drawing>
+      </w:r>
+    </w:p>
+    <w:p>
+      <w:pPr>
+        <w:pStyle w:val="Caption"/>
+        <w:jc w:val="center"/>
+      </w:pPr>
+      <w:r>
+        <w:t xml:space="preserve">Figure </w:t>
+      </w:r>
+      <w:fldSimple w:instr=" SEQ Figure \* ARABIC ">
+        <w:r>
+          <w:rPr>
+            <w:noProof/>
+          </w:rPr>
+          <w:t>3</w:t>
+        </w:r>
+      </w:fldSimple>
+      <w:r>
+        <w:t xml:space="preserve">: </w:t>
+      </w:r>
+      <w:r>
+        <w:t>Stress Distribution Result from FEA Analysis for Bending Force Appli</w:t>
+      </w:r>
+      <w:r>
+        <w:t>ed to Frame</w:t>
+      </w:r>
+    </w:p>
+    <w:p>
+      <w:pPr>
+        <w:spacing w:line="480" w:lineRule="auto"/>
+      </w:pPr>
+      <w:r>
+        <w:tab/>
+        <w:t>The maximum stresses occurred at the joint between the hoops a</w:t>
+      </w:r>
+      <w:bookmarkStart w:id="0" w:name="_GoBack"/>
+      <w:bookmarkEnd w:id="0"/>
+      <w:r>
+        <w:t xml:space="preserve">nd the ribs, reaching a peak value of 408 psi. Since the maximum stress is below the ultimate strength of the 6061 </w:t>
+      </w:r>
+      <w:proofErr w:type="gramStart"/>
+      <w:r>
+        <w:t>aluminum</w:t>
+      </w:r>
+      <w:proofErr w:type="gramEnd"/>
+      <w:r>
+        <w:t xml:space="preserve">, the frame would mostly likely not fail under the bending load condition. As mentioned previously, these stress concentrations could be further reduced by rounding the sharp edges, further increasing the strength of the frame. </w:t>
+      </w:r>
+    </w:p>
+    <w:p>
+      <w:pPr>
+        <w:spacing w:line="480" w:lineRule="auto"/>
+        <w:rPr>
+          <w:rFonts w:cstheme="minorHAnsi"/>
+          <w:b/>
+        </w:rPr>
+      </w:pPr>
+      <w:r>
+        <w:rPr>
+          <w:rFonts w:cstheme="minorHAnsi"/>
+          <w:b/>
+        </w:rPr>
+        <w:t>Animations (10):</w:t>
+      </w:r>
+    </w:p>
+    <w:p>
+      <w:pPr>
+        <w:spacing w:line="480" w:lineRule="auto"/>
+        <w:ind w:firstLine="720"/>
+        <w:rPr>
+          <w:rFonts w:cstheme="minorHAnsi"/>
+        </w:rPr>
+      </w:pPr>
+      <w:r>
+        <w:rPr>
+          <w:rFonts w:cstheme="minorHAnsi"/>
+        </w:rPr>
+        <w:t>See animation video submitted electronically.</w:t>
+      </w:r>
+    </w:p>
+    <w:p>
+      <w:pPr>
+        <w:spacing w:line="480" w:lineRule="auto"/>
+        <w:ind w:firstLine="720"/>
         <w:rPr>
           <w:rFonts w:cstheme="minorHAnsi"/>
         </w:rPr>
@@ -5300,17 +5636,7 @@
           <w:color w:val="333333"/>
         </w:rPr>
         <w:lastRenderedPageBreak/>
-        <w:t>Ref</w:t>
-      </w:r>
-      <w:bookmarkStart w:id="0" w:name="_GoBack"/>
-      <w:bookmarkEnd w:id="0"/>
-      <w:r>
-        <w:rPr>
-          <w:rFonts w:eastAsia="Times New Roman" w:cstheme="minorHAnsi"/>
-          <w:b/>
-          <w:color w:val="333333"/>
-        </w:rPr>
-        <w:t>erences (12)</w:t>
+        <w:t>References (12)</w:t>
       </w:r>
     </w:p>
     <w:p>
@@ -6823,6 +7149,25 @@
       </w:tblBorders>
     </w:tblPr>
   </w:style>
+  <w:style w:type="paragraph" w:styleId="Caption">
+    <w:name w:val="caption"/>
+    <w:basedOn w:val="Normal"/>
+    <w:next w:val="Normal"/>
+    <w:uiPriority w:val="35"/>
+    <w:unhideWhenUsed/>
+    <w:qFormat/>
+    <w:rsid w:val="00447604"/>
+    <w:pPr>
+      <w:spacing w:after="200" w:line="240" w:lineRule="auto"/>
+    </w:pPr>
+    <w:rPr>
+      <w:i/>
+      <w:iCs/>
+      <w:color w:val="44546A" w:themeColor="text2"/>
+      <w:sz w:val="18"/>
+      <w:szCs w:val="18"/>
+    </w:rPr>
+  </w:style>
 </w:styles>
 </file>
 

</xml_diff>

<commit_message>
Last of drawings created
</commit_message>
<xml_diff>
--- a/PR 3.docx
+++ b/PR 3.docx
@@ -73,17 +73,8 @@
           <w:rFonts w:cstheme="minorHAnsi"/>
           <w:b/>
         </w:rPr>
-        <w:t xml:space="preserve">Swapnil Pande and Logan </w:t>
-      </w:r>
-      <w:proofErr w:type="spellStart"/>
-      <w:r>
-        <w:rPr>
-          <w:rFonts w:cstheme="minorHAnsi"/>
-          <w:b/>
-        </w:rPr>
-        <w:t>Nofsinger</w:t>
-      </w:r>
-      <w:proofErr w:type="spellEnd"/>
+        <w:t>Swapnil Pande and Logan Nofsinger</w:t>
+      </w:r>
     </w:p>
     <w:p>
       <w:pPr>
@@ -266,71 +257,7 @@
           <w:rFonts w:eastAsia="Times New Roman" w:cstheme="minorHAnsi"/>
           <w:color w:val="000000"/>
         </w:rPr>
-        <w:t>The human hand alone has 20 degrees of freedom (</w:t>
-      </w:r>
-      <w:proofErr w:type="spellStart"/>
-      <w:r>
-        <w:rPr>
-          <w:rFonts w:eastAsia="Times New Roman" w:cstheme="minorHAnsi"/>
-          <w:color w:val="000000"/>
-        </w:rPr>
-        <w:t>Wiste</w:t>
-      </w:r>
-      <w:proofErr w:type="spellEnd"/>
-      <w:r>
-        <w:rPr>
-          <w:rFonts w:eastAsia="Times New Roman" w:cstheme="minorHAnsi"/>
-          <w:color w:val="000000"/>
-        </w:rPr>
-        <w:t xml:space="preserve">, </w:t>
-      </w:r>
-      <w:proofErr w:type="spellStart"/>
-      <w:r>
-        <w:rPr>
-          <w:rFonts w:eastAsia="Times New Roman" w:cstheme="minorHAnsi"/>
-          <w:color w:val="000000"/>
-        </w:rPr>
-        <w:t>Dalley</w:t>
-      </w:r>
-      <w:proofErr w:type="spellEnd"/>
-      <w:r>
-        <w:rPr>
-          <w:rFonts w:eastAsia="Times New Roman" w:cstheme="minorHAnsi"/>
-          <w:color w:val="000000"/>
-        </w:rPr>
-        <w:t xml:space="preserve">, </w:t>
-      </w:r>
-      <w:proofErr w:type="spellStart"/>
-      <w:r>
-        <w:rPr>
-          <w:rFonts w:eastAsia="Times New Roman" w:cstheme="minorHAnsi"/>
-          <w:color w:val="000000"/>
-        </w:rPr>
-        <w:t>Varol</w:t>
-      </w:r>
-      <w:proofErr w:type="spellEnd"/>
-      <w:r>
-        <w:rPr>
-          <w:rFonts w:eastAsia="Times New Roman" w:cstheme="minorHAnsi"/>
-          <w:color w:val="000000"/>
-        </w:rPr>
-        <w:t xml:space="preserve">, &amp; Goldfarb, 2011). When combined with the additional degrees of freedom of the wrist, elbow, and shoulder, the hand is capable of innumerable different motions while still allowing fine manipulation of objects. A </w:t>
-      </w:r>
-      <w:proofErr w:type="spellStart"/>
-      <w:r>
-        <w:rPr>
-          <w:rFonts w:eastAsia="Times New Roman" w:cstheme="minorHAnsi"/>
-          <w:color w:val="000000"/>
-        </w:rPr>
-        <w:t>transradial</w:t>
-      </w:r>
-      <w:proofErr w:type="spellEnd"/>
-      <w:r>
-        <w:rPr>
-          <w:rFonts w:eastAsia="Times New Roman" w:cstheme="minorHAnsi"/>
-          <w:color w:val="000000"/>
-        </w:rPr>
-        <w:t xml:space="preserve"> amputation involves cutting the ulna and radius, removing the distal portion of the forearm and the hand. Depending on the location of the cut, the amputation can significantly reduce the amputee’s ability to pronate and supinate the forearm and the force the amputee can apply with the arm. </w:t>
+        <w:t xml:space="preserve">The human hand alone has 20 degrees of freedom (Wiste, Dalley, Varol, &amp; Goldfarb, 2011). When combined with the additional degrees of freedom of the wrist, elbow, and shoulder, the hand is capable of innumerable different motions while still allowing fine manipulation of objects. A transradial amputation involves cutting the ulna and radius, removing the distal portion of the forearm and the hand. Depending on the location of the cut, the amputation can significantly reduce the amputee’s ability to pronate and supinate the forearm and the force the amputee can apply with the arm. </w:t>
       </w:r>
     </w:p>
     <w:p>
@@ -346,23 +273,7 @@
           <w:rFonts w:eastAsia="Times New Roman" w:cstheme="minorHAnsi"/>
           <w:color w:val="000000"/>
         </w:rPr>
-        <w:t>Designing prostheses to reproduce the function of a human hand poses many difficulties such as size and mass limitations, independent control limitations, strength, and dexterity. As a result, most prosthetic arms have significantly fewer degrees of freedom and increased coupling between joints compared to human hands (</w:t>
-      </w:r>
-      <w:proofErr w:type="spellStart"/>
-      <w:r>
-        <w:rPr>
-          <w:rFonts w:eastAsia="Times New Roman" w:cstheme="minorHAnsi"/>
-          <w:color w:val="000000"/>
-        </w:rPr>
-        <w:t>Wiste</w:t>
-      </w:r>
-      <w:proofErr w:type="spellEnd"/>
-      <w:r>
-        <w:rPr>
-          <w:rFonts w:eastAsia="Times New Roman" w:cstheme="minorHAnsi"/>
-          <w:color w:val="000000"/>
-        </w:rPr>
-        <w:t xml:space="preserve"> et al., 2011). The three main types of prosthesis include cosmetic, body-powered, and myoelectric, and each type presents various benefits and drawbacks. </w:t>
+        <w:t xml:space="preserve">Designing prostheses to reproduce the function of a human hand poses many difficulties such as size and mass limitations, independent control limitations, strength, and dexterity. As a result, most prosthetic arms have significantly fewer degrees of freedom and increased coupling between joints compared to human hands (Wiste et al., 2011). The three main types of prosthesis include cosmetic, body-powered, and myoelectric, and each type presents various benefits and drawbacks. </w:t>
       </w:r>
     </w:p>
     <w:p>
@@ -378,23 +289,7 @@
           <w:color w:val="000000"/>
         </w:rPr>
         <w:tab/>
-        <w:t xml:space="preserve">The cosmetic prosthesis is the simplest form of prosthesis, providing no actual function. The purpose of the cosmetic prosthetic is simply to replicate the appearance of the original limb to make the amputee more comfortable. Many cosmetic </w:t>
-      </w:r>
-      <w:proofErr w:type="gramStart"/>
-      <w:r>
-        <w:rPr>
-          <w:rFonts w:eastAsia="Times New Roman" w:cstheme="minorHAnsi"/>
-          <w:color w:val="000000"/>
-        </w:rPr>
-        <w:t>prosthesis</w:t>
-      </w:r>
-      <w:proofErr w:type="gramEnd"/>
-      <w:r>
-        <w:rPr>
-          <w:rFonts w:eastAsia="Times New Roman" w:cstheme="minorHAnsi"/>
-          <w:color w:val="000000"/>
-        </w:rPr>
-        <w:t xml:space="preserve"> are made out of skin-like materials and have similar bone structures to human hands to look realistic. In addition, cosmetic prosthetics generally cost less than five thousand dollars, the lowest price out of the prosthesis types </w:t>
+        <w:t xml:space="preserve">The cosmetic prosthesis is the simplest form of prosthesis, providing no actual function. The purpose of the cosmetic prosthetic is simply to replicate the appearance of the original limb to make the amputee more comfortable. Many cosmetic prosthesis are made out of skin-like materials and have similar bone structures to human hands to look realistic. In addition, cosmetic prosthetics generally cost less than five thousand dollars, the lowest price out of the prosthesis types </w:t>
       </w:r>
       <w:r>
         <w:rPr>
@@ -402,25 +297,7 @@
           <w:color w:val="000000"/>
           <w:shd w:val="clear" w:color="auto" w:fill="FFFFFF"/>
         </w:rPr>
-        <w:t>(</w:t>
-      </w:r>
-      <w:proofErr w:type="spellStart"/>
-      <w:r>
-        <w:rPr>
-          <w:rFonts w:eastAsia="Times New Roman" w:cstheme="minorHAnsi"/>
-          <w:color w:val="000000"/>
-          <w:shd w:val="clear" w:color="auto" w:fill="FFFFFF"/>
-        </w:rPr>
-        <w:t>McGimpsey</w:t>
-      </w:r>
-      <w:proofErr w:type="spellEnd"/>
-      <w:r>
-        <w:rPr>
-          <w:rFonts w:eastAsia="Times New Roman" w:cstheme="minorHAnsi"/>
-          <w:color w:val="000000"/>
-          <w:shd w:val="clear" w:color="auto" w:fill="FFFFFF"/>
-        </w:rPr>
-        <w:t xml:space="preserve"> &amp; Bradford)</w:t>
+        <w:t>(McGimpsey &amp; Bradford)</w:t>
       </w:r>
       <w:r>
         <w:rPr>
@@ -686,43 +563,77 @@
           <w:color w:val="000000"/>
           <w:shd w:val="clear" w:color="auto" w:fill="FFFFFF"/>
         </w:rPr>
-        <w:t xml:space="preserve">i, </w:t>
-      </w:r>
-      <w:proofErr w:type="spellStart"/>
+        <w:t>i, Controzzi, &amp; Carrozza, 2011)</w:t>
+      </w:r>
       <w:r>
         <w:rPr>
           <w:rFonts w:eastAsia="Times New Roman" w:cstheme="minorHAnsi"/>
           <w:color w:val="000000"/>
           <w:shd w:val="clear" w:color="auto" w:fill="FFFFFF"/>
         </w:rPr>
-        <w:t>Controzzi</w:t>
-      </w:r>
-      <w:proofErr w:type="spellEnd"/>
+        <w:t xml:space="preserve">, (Dalley, </w:t>
+      </w:r>
       <w:r>
         <w:rPr>
           <w:rFonts w:eastAsia="Times New Roman" w:cstheme="minorHAnsi"/>
           <w:color w:val="000000"/>
           <w:shd w:val="clear" w:color="auto" w:fill="FFFFFF"/>
         </w:rPr>
-        <w:t xml:space="preserve">, &amp; </w:t>
-      </w:r>
-      <w:proofErr w:type="spellStart"/>
+        <w:lastRenderedPageBreak/>
+        <w:t>Wiste, Withrow, &amp; Goldfarb, 2009)</w:t>
+      </w:r>
+      <w:r>
+        <w:rPr>
+          <w:rFonts w:eastAsia="Times New Roman" w:cstheme="minorHAnsi"/>
+          <w:color w:val="000000"/>
+        </w:rPr>
+        <w:t xml:space="preserve">.  These prosthetics allow far more control and flexibility in grasp types than conventional mechanical prosthetics, but they introduce complications with power, energy consumption, speed, and noise. These hands are also known to not provide adequate sensory feedback which for body-powered prosthetics is transferred through the harness </w:t>
+      </w:r>
       <w:r>
         <w:rPr>
           <w:rFonts w:eastAsia="Times New Roman" w:cstheme="minorHAnsi"/>
           <w:color w:val="000000"/>
           <w:shd w:val="clear" w:color="auto" w:fill="FFFFFF"/>
         </w:rPr>
-        <w:t>Carrozza</w:t>
-      </w:r>
-      <w:proofErr w:type="spellEnd"/>
+        <w:t>(Carey, Highsmith, Maitland, &amp; Dubey, 2008)</w:t>
+      </w:r>
+      <w:r>
+        <w:rPr>
+          <w:rFonts w:eastAsia="Times New Roman" w:cstheme="minorHAnsi"/>
+          <w:color w:val="000000"/>
+        </w:rPr>
+        <w:t>.</w:t>
+      </w:r>
+    </w:p>
+    <w:p>
+      <w:pPr>
+        <w:spacing w:after="0" w:line="480" w:lineRule="auto"/>
+        <w:rPr>
+          <w:rFonts w:eastAsia="Times New Roman" w:cstheme="minorHAnsi"/>
+        </w:rPr>
+      </w:pPr>
+      <w:r>
+        <w:rPr>
+          <w:rFonts w:eastAsia="Times New Roman" w:cstheme="minorHAnsi"/>
+          <w:color w:val="000000"/>
+        </w:rPr>
+        <w:tab/>
+        <w:t xml:space="preserve">The majority of current research and advancements in prosthetics focuses on dexterous terminal devices. However, relatively little has been conducted in designing prosthetic wrists, which have the potential to significantly improve capability for motor tasks </w:t>
+      </w:r>
       <w:r>
         <w:rPr>
           <w:rFonts w:eastAsia="Times New Roman" w:cstheme="minorHAnsi"/>
           <w:color w:val="000000"/>
           <w:shd w:val="clear" w:color="auto" w:fill="FFFFFF"/>
         </w:rPr>
-        <w:t>, 2011)</w:t>
+        <w:t>(Bajaj, Spiers, &amp; Dollar, 2015)</w:t>
+      </w:r>
+      <w:r>
+        <w:rPr>
+          <w:rFonts w:eastAsia="Times New Roman" w:cstheme="minorHAnsi"/>
+          <w:color w:val="000000"/>
+        </w:rPr>
+        <w:t xml:space="preserve">. The lack of an articulating wrist has been shown to significantly increase compensatory movements in prostheses patients, such as increased torso bending when turning a doorknob or increased elbow flexion when drinking from a cup </w:t>
       </w:r>
       <w:r>
         <w:rPr>
@@ -730,119 +641,6 @@
           <w:color w:val="000000"/>
           <w:shd w:val="clear" w:color="auto" w:fill="FFFFFF"/>
         </w:rPr>
-        <w:t>, (</w:t>
-      </w:r>
-      <w:proofErr w:type="spellStart"/>
-      <w:r>
-        <w:rPr>
-          <w:rFonts w:eastAsia="Times New Roman" w:cstheme="minorHAnsi"/>
-          <w:color w:val="000000"/>
-          <w:shd w:val="clear" w:color="auto" w:fill="FFFFFF"/>
-        </w:rPr>
-        <w:t>Dalley</w:t>
-      </w:r>
-      <w:proofErr w:type="spellEnd"/>
-      <w:r>
-        <w:rPr>
-          <w:rFonts w:eastAsia="Times New Roman" w:cstheme="minorHAnsi"/>
-          <w:color w:val="000000"/>
-          <w:shd w:val="clear" w:color="auto" w:fill="FFFFFF"/>
-        </w:rPr>
-        <w:t xml:space="preserve">, </w:t>
-      </w:r>
-      <w:proofErr w:type="spellStart"/>
-      <w:r>
-        <w:rPr>
-          <w:rFonts w:eastAsia="Times New Roman" w:cstheme="minorHAnsi"/>
-          <w:color w:val="000000"/>
-          <w:shd w:val="clear" w:color="auto" w:fill="FFFFFF"/>
-        </w:rPr>
-        <w:lastRenderedPageBreak/>
-        <w:t>Wiste</w:t>
-      </w:r>
-      <w:proofErr w:type="spellEnd"/>
-      <w:r>
-        <w:rPr>
-          <w:rFonts w:eastAsia="Times New Roman" w:cstheme="minorHAnsi"/>
-          <w:color w:val="000000"/>
-          <w:shd w:val="clear" w:color="auto" w:fill="FFFFFF"/>
-        </w:rPr>
-        <w:t>, Withrow, &amp; Goldfarb, 2009)</w:t>
-      </w:r>
-      <w:r>
-        <w:rPr>
-          <w:rFonts w:eastAsia="Times New Roman" w:cstheme="minorHAnsi"/>
-          <w:color w:val="000000"/>
-        </w:rPr>
-        <w:t xml:space="preserve">.  These prosthetics allow far more control and flexibility in grasp types than conventional mechanical prosthetics, but they introduce complications with power, energy consumption, speed, and noise. These hands are also known to not provide adequate sensory feedback which for body-powered prosthetics is transferred through the harness </w:t>
-      </w:r>
-      <w:r>
-        <w:rPr>
-          <w:rFonts w:eastAsia="Times New Roman" w:cstheme="minorHAnsi"/>
-          <w:color w:val="000000"/>
-          <w:shd w:val="clear" w:color="auto" w:fill="FFFFFF"/>
-        </w:rPr>
-        <w:t>(Carey, Highsmith, Maitland, &amp; Dubey, 2008)</w:t>
-      </w:r>
-      <w:r>
-        <w:rPr>
-          <w:rFonts w:eastAsia="Times New Roman" w:cstheme="minorHAnsi"/>
-          <w:color w:val="000000"/>
-        </w:rPr>
-        <w:t>.</w:t>
-      </w:r>
-    </w:p>
-    <w:p>
-      <w:pPr>
-        <w:spacing w:after="0" w:line="480" w:lineRule="auto"/>
-        <w:rPr>
-          <w:rFonts w:eastAsia="Times New Roman" w:cstheme="minorHAnsi"/>
-        </w:rPr>
-      </w:pPr>
-      <w:r>
-        <w:rPr>
-          <w:rFonts w:eastAsia="Times New Roman" w:cstheme="minorHAnsi"/>
-          <w:color w:val="000000"/>
-        </w:rPr>
-        <w:tab/>
-      </w:r>
-      <w:proofErr w:type="gramStart"/>
-      <w:r>
-        <w:rPr>
-          <w:rFonts w:eastAsia="Times New Roman" w:cstheme="minorHAnsi"/>
-          <w:color w:val="000000"/>
-        </w:rPr>
-        <w:t>The majority of</w:t>
-      </w:r>
-      <w:proofErr w:type="gramEnd"/>
-      <w:r>
-        <w:rPr>
-          <w:rFonts w:eastAsia="Times New Roman" w:cstheme="minorHAnsi"/>
-          <w:color w:val="000000"/>
-        </w:rPr>
-        <w:t xml:space="preserve"> current research and advancements in prosthetics focuses on dexterous terminal devices. However, relatively little has been conducted in designing prosthetic wrists, which have the potential to significantly improve capability for motor tasks </w:t>
-      </w:r>
-      <w:r>
-        <w:rPr>
-          <w:rFonts w:eastAsia="Times New Roman" w:cstheme="minorHAnsi"/>
-          <w:color w:val="000000"/>
-          <w:shd w:val="clear" w:color="auto" w:fill="FFFFFF"/>
-        </w:rPr>
-        <w:t>(Bajaj, Spiers, &amp; Dollar, 2015)</w:t>
-      </w:r>
-      <w:r>
-        <w:rPr>
-          <w:rFonts w:eastAsia="Times New Roman" w:cstheme="minorHAnsi"/>
-          <w:color w:val="000000"/>
-        </w:rPr>
-        <w:t xml:space="preserve">. The lack of an articulating wrist has been shown to significantly increase compensatory movements in prostheses patients, such as increased torso bending when turning a doorknob or increased elbow flexion when drinking from a cup </w:t>
-      </w:r>
-      <w:r>
-        <w:rPr>
-          <w:rFonts w:eastAsia="Times New Roman" w:cstheme="minorHAnsi"/>
-          <w:color w:val="000000"/>
-          <w:shd w:val="clear" w:color="auto" w:fill="FFFFFF"/>
-        </w:rPr>
         <w:t>(Carey et al., 2008)</w:t>
       </w:r>
       <w:r>
@@ -850,23 +648,7 @@
           <w:rFonts w:eastAsia="Times New Roman" w:cstheme="minorHAnsi"/>
           <w:color w:val="000000"/>
         </w:rPr>
-        <w:t xml:space="preserve">. Advancements in the design of prosthetic wrist have the potential to reduce long-term health issues due to these compensatory behaviors </w:t>
-      </w:r>
-      <w:proofErr w:type="gramStart"/>
-      <w:r>
-        <w:rPr>
-          <w:rFonts w:eastAsia="Times New Roman" w:cstheme="minorHAnsi"/>
-          <w:color w:val="000000"/>
-        </w:rPr>
-        <w:t>and also</w:t>
-      </w:r>
-      <w:proofErr w:type="gramEnd"/>
-      <w:r>
-        <w:rPr>
-          <w:rFonts w:eastAsia="Times New Roman" w:cstheme="minorHAnsi"/>
-          <w:color w:val="000000"/>
-        </w:rPr>
-        <w:t xml:space="preserve"> provide improved mobility to the terminal device </w:t>
+        <w:t xml:space="preserve">. Advancements in the design of prosthetic wrist have the potential to reduce long-term health issues due to these compensatory behaviors and also provide improved mobility to the terminal device </w:t>
       </w:r>
       <w:r>
         <w:rPr>
@@ -996,76 +778,22 @@
           <w:color w:val="000000"/>
           <w:shd w:val="clear" w:color="auto" w:fill="FFFFFF"/>
         </w:rPr>
-        <w:t>(</w:t>
-      </w:r>
-      <w:proofErr w:type="spellStart"/>
+        <w:t>(Kyberd et al., 2011)</w:t>
+      </w:r>
+      <w:r>
+        <w:rPr>
+          <w:rFonts w:eastAsia="Times New Roman" w:cstheme="minorHAnsi"/>
+          <w:color w:val="000000"/>
+        </w:rPr>
+        <w:t xml:space="preserve"> or pneumatics </w:t>
+      </w:r>
       <w:r>
         <w:rPr>
           <w:rFonts w:eastAsia="Times New Roman" w:cstheme="minorHAnsi"/>
           <w:color w:val="000000"/>
           <w:shd w:val="clear" w:color="auto" w:fill="FFFFFF"/>
         </w:rPr>
-        <w:t>Kyberd</w:t>
-      </w:r>
-      <w:proofErr w:type="spellEnd"/>
-      <w:r>
-        <w:rPr>
-          <w:rFonts w:eastAsia="Times New Roman" w:cstheme="minorHAnsi"/>
-          <w:color w:val="000000"/>
-          <w:shd w:val="clear" w:color="auto" w:fill="FFFFFF"/>
-        </w:rPr>
-        <w:t xml:space="preserve"> et al., 2011)</w:t>
-      </w:r>
-      <w:r>
-        <w:rPr>
-          <w:rFonts w:eastAsia="Times New Roman" w:cstheme="minorHAnsi"/>
-          <w:color w:val="000000"/>
-        </w:rPr>
-        <w:t xml:space="preserve"> or pneumatics </w:t>
-      </w:r>
-      <w:r>
-        <w:rPr>
-          <w:rFonts w:eastAsia="Times New Roman" w:cstheme="minorHAnsi"/>
-          <w:color w:val="000000"/>
-          <w:shd w:val="clear" w:color="auto" w:fill="FFFFFF"/>
-        </w:rPr>
-        <w:t>(</w:t>
-      </w:r>
-      <w:proofErr w:type="spellStart"/>
-      <w:r>
-        <w:rPr>
-          <w:rFonts w:eastAsia="Times New Roman" w:cstheme="minorHAnsi"/>
-          <w:color w:val="000000"/>
-          <w:shd w:val="clear" w:color="auto" w:fill="FFFFFF"/>
-        </w:rPr>
-        <w:t>Roose</w:t>
-      </w:r>
-      <w:proofErr w:type="spellEnd"/>
-      <w:r>
-        <w:rPr>
-          <w:rFonts w:eastAsia="Times New Roman" w:cstheme="minorHAnsi"/>
-          <w:color w:val="000000"/>
-          <w:shd w:val="clear" w:color="auto" w:fill="FFFFFF"/>
-        </w:rPr>
-        <w:t xml:space="preserve"> &amp; Plettenburg, </w:t>
-      </w:r>
-      <w:proofErr w:type="spellStart"/>
-      <w:r>
-        <w:rPr>
-          <w:rFonts w:eastAsia="Times New Roman" w:cstheme="minorHAnsi"/>
-          <w:color w:val="000000"/>
-          <w:shd w:val="clear" w:color="auto" w:fill="FFFFFF"/>
-        </w:rPr>
-        <w:t>n.d.</w:t>
-      </w:r>
-      <w:proofErr w:type="spellEnd"/>
-      <w:r>
-        <w:rPr>
-          <w:rFonts w:eastAsia="Times New Roman" w:cstheme="minorHAnsi"/>
-          <w:color w:val="000000"/>
-          <w:shd w:val="clear" w:color="auto" w:fill="FFFFFF"/>
-        </w:rPr>
-        <w:t>)</w:t>
+        <w:t>(Roose &amp; Plettenburg, n.d.)</w:t>
       </w:r>
       <w:r>
         <w:rPr>
@@ -1246,61 +974,7 @@
           <w:color w:val="000000"/>
           <w:shd w:val="clear" w:color="auto" w:fill="FFFFFF"/>
         </w:rPr>
-        <w:t>(</w:t>
-      </w:r>
-      <w:proofErr w:type="spellStart"/>
-      <w:r>
-        <w:rPr>
-          <w:rFonts w:eastAsia="Times New Roman" w:cstheme="minorHAnsi"/>
-          <w:color w:val="000000"/>
-          <w:shd w:val="clear" w:color="auto" w:fill="FFFFFF"/>
-        </w:rPr>
-        <w:t>Roose</w:t>
-      </w:r>
-      <w:proofErr w:type="spellEnd"/>
-      <w:r>
-        <w:rPr>
-          <w:rFonts w:eastAsia="Times New Roman" w:cstheme="minorHAnsi"/>
-          <w:color w:val="000000"/>
-          <w:shd w:val="clear" w:color="auto" w:fill="FFFFFF"/>
-        </w:rPr>
-        <w:t xml:space="preserve"> &amp; Plettenburg, </w:t>
-      </w:r>
-      <w:proofErr w:type="spellStart"/>
-      <w:r>
-        <w:rPr>
-          <w:rFonts w:eastAsia="Times New Roman" w:cstheme="minorHAnsi"/>
-          <w:color w:val="000000"/>
-          <w:shd w:val="clear" w:color="auto" w:fill="FFFFFF"/>
-        </w:rPr>
-        <w:t>n.d.</w:t>
-      </w:r>
-      <w:proofErr w:type="spellEnd"/>
-      <w:r>
-        <w:rPr>
-          <w:rFonts w:eastAsia="Times New Roman" w:cstheme="minorHAnsi"/>
-          <w:color w:val="000000"/>
-          <w:shd w:val="clear" w:color="auto" w:fill="FFFFFF"/>
-        </w:rPr>
-        <w:t>), (</w:t>
-      </w:r>
-      <w:proofErr w:type="spellStart"/>
-      <w:r>
-        <w:rPr>
-          <w:rFonts w:eastAsia="Times New Roman" w:cstheme="minorHAnsi"/>
-          <w:color w:val="000000"/>
-          <w:shd w:val="clear" w:color="auto" w:fill="FFFFFF"/>
-        </w:rPr>
-        <w:t>Kyberd</w:t>
-      </w:r>
-      <w:proofErr w:type="spellEnd"/>
-      <w:r>
-        <w:rPr>
-          <w:rFonts w:eastAsia="Times New Roman" w:cstheme="minorHAnsi"/>
-          <w:color w:val="000000"/>
-          <w:shd w:val="clear" w:color="auto" w:fill="FFFFFF"/>
-        </w:rPr>
-        <w:t xml:space="preserve"> et al., 2011)</w:t>
+        <w:t>(Roose &amp; Plettenburg, n.d.), (Kyberd et al., 2011)</w:t>
       </w:r>
     </w:p>
     <w:p>
@@ -1792,25 +1466,7 @@
           <w:color w:val="000000"/>
           <w:shd w:val="clear" w:color="auto" w:fill="FFFFFF"/>
         </w:rPr>
-        <w:t xml:space="preserve">(Roy, Wolf, &amp; </w:t>
-      </w:r>
-      <w:proofErr w:type="spellStart"/>
-      <w:r>
-        <w:rPr>
-          <w:rFonts w:eastAsia="Times New Roman" w:cstheme="minorHAnsi"/>
-          <w:color w:val="000000"/>
-          <w:shd w:val="clear" w:color="auto" w:fill="FFFFFF"/>
-        </w:rPr>
-        <w:t>Scalzitti</w:t>
-      </w:r>
-      <w:proofErr w:type="spellEnd"/>
-      <w:r>
-        <w:rPr>
-          <w:rFonts w:eastAsia="Times New Roman" w:cstheme="minorHAnsi"/>
-          <w:color w:val="000000"/>
-          <w:shd w:val="clear" w:color="auto" w:fill="FFFFFF"/>
-        </w:rPr>
-        <w:t>, 2013)</w:t>
+        <w:t>(Roy, Wolf, &amp; Scalzitti, 2013)</w:t>
       </w:r>
     </w:p>
     <w:p>
@@ -1827,23 +1483,7 @@
           <w:rFonts w:eastAsia="Times New Roman" w:cstheme="minorHAnsi"/>
           <w:color w:val="000000"/>
         </w:rPr>
-        <w:t xml:space="preserve">To be compatible with most </w:t>
-      </w:r>
-      <w:proofErr w:type="spellStart"/>
-      <w:r>
-        <w:rPr>
-          <w:rFonts w:eastAsia="Times New Roman" w:cstheme="minorHAnsi"/>
-          <w:color w:val="000000"/>
-        </w:rPr>
-        <w:t>transradial</w:t>
-      </w:r>
-      <w:proofErr w:type="spellEnd"/>
-      <w:r>
-        <w:rPr>
-          <w:rFonts w:eastAsia="Times New Roman" w:cstheme="minorHAnsi"/>
-          <w:color w:val="000000"/>
-        </w:rPr>
-        <w:t xml:space="preserve"> amputees, the prosthetic should be as short as possible, </w:t>
+        <w:t xml:space="preserve">To be compatible with most transradial amputees, the prosthetic should be as short as possible, </w:t>
       </w:r>
       <w:r>
         <w:rPr>
@@ -1950,84 +1590,22 @@
           <w:color w:val="000000"/>
           <w:shd w:val="clear" w:color="auto" w:fill="FFFFFF"/>
         </w:rPr>
-        <w:t xml:space="preserve">(Boone &amp; </w:t>
-      </w:r>
-      <w:proofErr w:type="spellStart"/>
+        <w:t>(Boone &amp; Azen, 1979)</w:t>
+      </w:r>
+      <w:r>
+        <w:rPr>
+          <w:rFonts w:eastAsia="Times New Roman" w:cstheme="minorHAnsi"/>
+          <w:color w:val="000000"/>
+        </w:rPr>
+        <w:t>. The neutral position of the wrist should be such that the palm is facing inwards at rest. If the prostheses is body-powered, it must require less than 45 degrees of motion of the controlling joint to minimize the compensatory motion required to actuate the wrist. A typical human hand has a pronation torque of 6-10 N*m (</w:t>
+      </w:r>
       <w:r>
         <w:rPr>
           <w:rFonts w:eastAsia="Times New Roman" w:cstheme="minorHAnsi"/>
           <w:color w:val="000000"/>
           <w:shd w:val="clear" w:color="auto" w:fill="FFFFFF"/>
         </w:rPr>
-        <w:t>Azen</w:t>
-      </w:r>
-      <w:proofErr w:type="spellEnd"/>
-      <w:r>
-        <w:rPr>
-          <w:rFonts w:eastAsia="Times New Roman" w:cstheme="minorHAnsi"/>
-          <w:color w:val="000000"/>
-          <w:shd w:val="clear" w:color="auto" w:fill="FFFFFF"/>
-        </w:rPr>
-        <w:t>, 1979)</w:t>
-      </w:r>
-      <w:r>
-        <w:rPr>
-          <w:rFonts w:eastAsia="Times New Roman" w:cstheme="minorHAnsi"/>
-          <w:color w:val="000000"/>
-        </w:rPr>
-        <w:t xml:space="preserve">. The neutral position of the wrist should be such that the palm is facing inwards at rest. If the prostheses </w:t>
-      </w:r>
-      <w:proofErr w:type="gramStart"/>
-      <w:r>
-        <w:rPr>
-          <w:rFonts w:eastAsia="Times New Roman" w:cstheme="minorHAnsi"/>
-          <w:color w:val="000000"/>
-        </w:rPr>
-        <w:t>is</w:t>
-      </w:r>
-      <w:proofErr w:type="gramEnd"/>
-      <w:r>
-        <w:rPr>
-          <w:rFonts w:eastAsia="Times New Roman" w:cstheme="minorHAnsi"/>
-          <w:color w:val="000000"/>
-        </w:rPr>
-        <w:t xml:space="preserve"> body-powered, it must require less than 45 degrees of motion of the controlling joint to minimize the compensatory motion required to actuate the wrist. A typical human hand has a pronation torque of 6-10 N*m (</w:t>
-      </w:r>
-      <w:proofErr w:type="spellStart"/>
-      <w:r>
-        <w:rPr>
-          <w:rFonts w:eastAsia="Times New Roman" w:cstheme="minorHAnsi"/>
-          <w:color w:val="000000"/>
-          <w:shd w:val="clear" w:color="auto" w:fill="FFFFFF"/>
-        </w:rPr>
-        <w:t>Timm</w:t>
-      </w:r>
-      <w:proofErr w:type="spellEnd"/>
-      <w:r>
-        <w:rPr>
-          <w:rFonts w:eastAsia="Times New Roman" w:cstheme="minorHAnsi"/>
-          <w:color w:val="000000"/>
-          <w:shd w:val="clear" w:color="auto" w:fill="FFFFFF"/>
-        </w:rPr>
-        <w:t xml:space="preserve">, O'Driscoll, Johnson, &amp; An, </w:t>
-      </w:r>
-      <w:proofErr w:type="spellStart"/>
-      <w:r>
-        <w:rPr>
-          <w:rFonts w:eastAsia="Times New Roman" w:cstheme="minorHAnsi"/>
-          <w:color w:val="000000"/>
-          <w:shd w:val="clear" w:color="auto" w:fill="FFFFFF"/>
-        </w:rPr>
-        <w:t>n.d.</w:t>
-      </w:r>
-      <w:proofErr w:type="spellEnd"/>
-      <w:r>
-        <w:rPr>
-          <w:rFonts w:eastAsia="Times New Roman" w:cstheme="minorHAnsi"/>
-          <w:color w:val="000000"/>
-          <w:shd w:val="clear" w:color="auto" w:fill="FFFFFF"/>
-        </w:rPr>
-        <w:t>)</w:t>
+        <w:t>Timm, O'Driscoll, Johnson, &amp; An, n.d.)</w:t>
       </w:r>
       <w:r>
         <w:rPr>
@@ -2112,27 +1690,7 @@
           <w:sz w:val="22"/>
           <w:szCs w:val="22"/>
         </w:rPr>
-        <w:t xml:space="preserve">The proposed wrist prosthetic is capable of pronation and supination and interfaces with terminal devices using a simple press-fit linkage. The prostheses </w:t>
-      </w:r>
-      <w:proofErr w:type="gramStart"/>
-      <w:r>
-        <w:rPr>
-          <w:rFonts w:asciiTheme="minorHAnsi" w:hAnsiTheme="minorHAnsi" w:cstheme="minorHAnsi"/>
-          <w:color w:val="000000"/>
-          <w:sz w:val="22"/>
-          <w:szCs w:val="22"/>
-        </w:rPr>
-        <w:t>is</w:t>
-      </w:r>
-      <w:proofErr w:type="gramEnd"/>
-      <w:r>
-        <w:rPr>
-          <w:rFonts w:asciiTheme="minorHAnsi" w:hAnsiTheme="minorHAnsi" w:cstheme="minorHAnsi"/>
-          <w:color w:val="000000"/>
-          <w:sz w:val="22"/>
-          <w:szCs w:val="22"/>
-        </w:rPr>
-        <w:t xml:space="preserve"> to be controlled with two Bowden Cables connected across the shoulder joint. </w:t>
+        <w:t xml:space="preserve">The proposed wrist prosthetic is capable of pronation and supination and interfaces with terminal devices using a simple press-fit linkage. The prostheses is to be controlled with two Bowden Cables connected across the shoulder joint. </w:t>
       </w:r>
     </w:p>
     <w:p>
@@ -2206,35 +1764,7 @@
           <w:rFonts w:cstheme="minorHAnsi"/>
         </w:rPr>
         <w:lastRenderedPageBreak/>
-        <w:t xml:space="preserve">unlocking mechanism. </w:t>
-      </w:r>
-      <w:proofErr w:type="gramStart"/>
-      <w:r>
-        <w:rPr>
-          <w:rFonts w:cstheme="minorHAnsi"/>
-        </w:rPr>
-        <w:t>In order to</w:t>
-      </w:r>
-      <w:proofErr w:type="gramEnd"/>
-      <w:r>
-        <w:rPr>
-          <w:rFonts w:cstheme="minorHAnsi"/>
-        </w:rPr>
-        <w:t xml:space="preserve"> resist a torque of 25 N*m, a force of 6429 </w:t>
-      </w:r>
-      <w:proofErr w:type="spellStart"/>
-      <w:r>
-        <w:rPr>
-          <w:rFonts w:cstheme="minorHAnsi"/>
-        </w:rPr>
-        <w:t>lbs</w:t>
-      </w:r>
-      <w:proofErr w:type="spellEnd"/>
-      <w:r>
-        <w:rPr>
-          <w:rFonts w:cstheme="minorHAnsi"/>
-        </w:rPr>
-        <w:t xml:space="preserve"> would need to be applied to the shaft. This amount of force is unreasonable for the size of the prosthetic wrist and would not allow users to actuate the switch. To circumvent this problem a system of locking gears was introduced, and the proposed four-bar-linkage switch was traded for a sliding actuator which pushes a sliding collar to engage either the pulley or the locking gear. </w:t>
+        <w:t xml:space="preserve">unlocking mechanism. In order to resist a torque of 25 N*m, a force of 6429 lbs would need to be applied to the shaft. This amount of force is unreasonable for the size of the prosthetic wrist and would not allow users to actuate the switch. To circumvent this problem a system of locking gears was introduced, and the proposed four-bar-linkage switch was traded for a sliding actuator which pushes a sliding collar to engage either the pulley or the locking gear. </w:t>
       </w:r>
     </w:p>
     <w:p>
@@ -2416,8 +1946,6 @@
           </wp:inline>
         </w:drawing>
       </w:r>
-      <w:bookmarkStart w:id="0" w:name="_GoBack"/>
-      <w:bookmarkEnd w:id="0"/>
     </w:p>
     <w:p>
       <w:pPr>
@@ -2472,56 +2000,20 @@
         <w:rPr>
           <w:rFonts w:cstheme="minorHAnsi"/>
         </w:rPr>
-        <w:t xml:space="preserve"> (</w:t>
-      </w:r>
-      <w:proofErr w:type="gramStart"/>
-      <w:r>
-        <w:rPr>
-          <w:rFonts w:cstheme="minorHAnsi"/>
-        </w:rPr>
-        <w:t>4 inch</w:t>
-      </w:r>
-      <w:proofErr w:type="gramEnd"/>
-      <w:r>
-        <w:rPr>
-          <w:rFonts w:cstheme="minorHAnsi"/>
-        </w:rPr>
-        <w:t xml:space="preserve"> length excluding terminal device connection and 3 inch diameter)</w:t>
-      </w:r>
-      <w:r>
-        <w:rPr>
-          <w:rFonts w:cstheme="minorHAnsi"/>
-        </w:rPr>
-        <w:t xml:space="preserve"> set to ensure that it is compatible with most </w:t>
-      </w:r>
-      <w:proofErr w:type="spellStart"/>
-      <w:r>
-        <w:rPr>
-          <w:rFonts w:cstheme="minorHAnsi"/>
-        </w:rPr>
-        <w:t>transradial</w:t>
-      </w:r>
-      <w:proofErr w:type="spellEnd"/>
-      <w:r>
-        <w:rPr>
-          <w:rFonts w:cstheme="minorHAnsi"/>
-        </w:rPr>
-        <w:t xml:space="preserve"> amputees and is not unnecessarily bulky. The prosthetic is above the desired weight limit, weighing </w:t>
-      </w:r>
-      <w:r>
-        <w:rPr>
-          <w:rFonts w:cstheme="minorHAnsi"/>
-        </w:rPr>
-        <w:t xml:space="preserve">1.282 </w:t>
-      </w:r>
-      <w:proofErr w:type="spellStart"/>
-      <w:r>
-        <w:rPr>
-          <w:rFonts w:cstheme="minorHAnsi"/>
-        </w:rPr>
-        <w:t>lbs</w:t>
-      </w:r>
-      <w:proofErr w:type="spellEnd"/>
+        <w:t xml:space="preserve"> (4 inch length excluding terminal device connection and 3 inch diameter)</w:t>
+      </w:r>
+      <w:r>
+        <w:rPr>
+          <w:rFonts w:cstheme="minorHAnsi"/>
+        </w:rPr>
+        <w:t xml:space="preserve"> set to ensure that it is compatible with most transradial amputees and is not unnecessarily bulky. The prosthetic is above the desired weight limit, weighing </w:t>
+      </w:r>
+      <w:r>
+        <w:rPr>
+          <w:rFonts w:cstheme="minorHAnsi"/>
+        </w:rPr>
+        <w:t>1.282 lbs</w:t>
+      </w:r>
       <w:r>
         <w:rPr>
           <w:rFonts w:cstheme="minorHAnsi"/>
@@ -2572,21 +2064,7 @@
           <w:rFonts w:cstheme="minorHAnsi"/>
         </w:rPr>
         <w:tab/>
-        <w:t xml:space="preserve">This design has many (33) parts, but assembly of these parts is relatively simple. Many connections between parts are press-fit or sliding fits. However, some of these parts, such as the LOCKINGSHAFT and SHAFT_ENGAGER </w:t>
-      </w:r>
-      <w:proofErr w:type="gramStart"/>
-      <w:r>
-        <w:rPr>
-          <w:rFonts w:cstheme="minorHAnsi"/>
-        </w:rPr>
-        <w:t>are</w:t>
-      </w:r>
-      <w:proofErr w:type="gramEnd"/>
-      <w:r>
-        <w:rPr>
-          <w:rFonts w:cstheme="minorHAnsi"/>
-        </w:rPr>
-        <w:t xml:space="preserve"> complicated and difficult to create. The support frame cap and slider box are built to be attached after the internal mechanisms have been put on the shaft. The protective casing can be 3D printed and can be slid on from the back of the assembly and glued in place. </w:t>
+        <w:t xml:space="preserve">This design has many (33) parts, but assembly of these parts is relatively simple. Many connections between parts are press-fit or sliding fits. However, some of these parts, such as the LOCKINGSHAFT and SHAFT_ENGAGER are complicated and difficult to create. The support frame cap and slider box are built to be attached after the internal mechanisms have been put on the shaft. The protective casing can be 3D printed and can be slid on from the back of the assembly and glued in place. </w:t>
       </w:r>
     </w:p>
     <w:p>
@@ -2705,19 +2183,11 @@
                 <w:rFonts w:cstheme="minorHAnsi"/>
               </w:rPr>
             </w:pPr>
-            <w:proofErr w:type="spellStart"/>
-            <w:r>
-              <w:rPr>
-                <w:rFonts w:cstheme="minorHAnsi"/>
-              </w:rPr>
-              <w:t>Creo</w:t>
-            </w:r>
-            <w:proofErr w:type="spellEnd"/>
-            <w:r>
-              <w:rPr>
-                <w:rFonts w:cstheme="minorHAnsi"/>
-              </w:rPr>
-              <w:t xml:space="preserve"> Part Name</w:t>
+            <w:r>
+              <w:rPr>
+                <w:rFonts w:cstheme="minorHAnsi"/>
+              </w:rPr>
+              <w:t>Creo Part Name</w:t>
             </w:r>
           </w:p>
         </w:tc>
@@ -4806,7 +4276,13 @@
               <w:rPr>
                 <w:rFonts w:cstheme="minorHAnsi"/>
               </w:rPr>
-              <w:t>Short screw</w:t>
+              <w:t xml:space="preserve">¾” </w:t>
+            </w:r>
+            <w:r>
+              <w:rPr>
+                <w:rFonts w:cstheme="minorHAnsi"/>
+              </w:rPr>
+              <w:t>screw</w:t>
             </w:r>
           </w:p>
         </w:tc>
@@ -4903,7 +4379,13 @@
               <w:rPr>
                 <w:rFonts w:cstheme="minorHAnsi"/>
               </w:rPr>
-              <w:t>Nut for short screw</w:t>
+              <w:t>Nut for ¾”</w:t>
+            </w:r>
+            <w:r>
+              <w:rPr>
+                <w:rFonts w:cstheme="minorHAnsi"/>
+              </w:rPr>
+              <w:t xml:space="preserve"> screw</w:t>
             </w:r>
           </w:p>
         </w:tc>
@@ -5000,7 +4482,13 @@
               <w:rPr>
                 <w:rFonts w:cstheme="minorHAnsi"/>
               </w:rPr>
-              <w:t>Long screw</w:t>
+              <w:t>½”</w:t>
+            </w:r>
+            <w:r>
+              <w:rPr>
+                <w:rFonts w:cstheme="minorHAnsi"/>
+              </w:rPr>
+              <w:t xml:space="preserve"> screw</w:t>
             </w:r>
           </w:p>
         </w:tc>
@@ -5097,7 +4585,21 @@
               <w:rPr>
                 <w:rFonts w:cstheme="minorHAnsi"/>
               </w:rPr>
-              <w:t>Nut for long screw</w:t>
+              <w:t xml:space="preserve">Nut for </w:t>
+            </w:r>
+            <w:r>
+              <w:rPr>
+                <w:rFonts w:cstheme="minorHAnsi"/>
+              </w:rPr>
+              <w:t>½”</w:t>
+            </w:r>
+            <w:bookmarkStart w:id="0" w:name="_GoBack"/>
+            <w:bookmarkEnd w:id="0"/>
+            <w:r>
+              <w:rPr>
+                <w:rFonts w:cstheme="minorHAnsi"/>
+              </w:rPr>
+              <w:t xml:space="preserve"> screw</w:t>
             </w:r>
           </w:p>
         </w:tc>
@@ -5460,14 +4962,30 @@
       <w:r>
         <w:t xml:space="preserve">Figure </w:t>
       </w:r>
-      <w:fldSimple w:instr=" SEQ Figure \* ARABIC ">
-        <w:r>
-          <w:rPr>
-            <w:noProof/>
-          </w:rPr>
-          <w:t>1</w:t>
-        </w:r>
-      </w:fldSimple>
+      <w:r>
+        <w:fldChar w:fldCharType="begin"/>
+      </w:r>
+      <w:r>
+        <w:instrText xml:space="preserve"> SEQ Figure \* ARA</w:instrText>
+      </w:r>
+      <w:r>
+        <w:instrText xml:space="preserve">BIC </w:instrText>
+      </w:r>
+      <w:r>
+        <w:fldChar w:fldCharType="separate"/>
+      </w:r>
+      <w:r>
+        <w:rPr>
+          <w:noProof/>
+        </w:rPr>
+        <w:t>1</w:t>
+      </w:r>
+      <w:r>
+        <w:rPr>
+          <w:noProof/>
+        </w:rPr>
+        <w:fldChar w:fldCharType="end"/>
+      </w:r>
       <w:r>
         <w:t>: Stress Distribution Result from FEA Analysis for Moment Applied to Shaft</w:t>
       </w:r>
@@ -5478,21 +4996,8 @@
         <w:spacing w:line="480" w:lineRule="auto"/>
       </w:pPr>
       <w:r>
-        <w:t xml:space="preserve">There were stress concentrations at the sharp corners of the key, reaching a maximum of 1118 </w:t>
-      </w:r>
-      <w:proofErr w:type="spellStart"/>
-      <w:r>
-        <w:t>ksi</w:t>
-      </w:r>
-      <w:proofErr w:type="spellEnd"/>
-      <w:r>
-        <w:t xml:space="preserve">. This significantly exceed the ultimate tensile strength of 6061 aluminum of 45 </w:t>
-      </w:r>
-      <w:proofErr w:type="spellStart"/>
-      <w:r>
-        <w:t>ksi</w:t>
-      </w:r>
-      <w:proofErr w:type="spellEnd"/>
+        <w:t>There were stress concentrations at the sharp corners of the key, reaching a maximum of 1118 ksi. This significantly exceed the ultimate tensile strength of 6061 aluminum of 45 ksi</w:t>
+      </w:r>
       <w:r>
         <w:t xml:space="preserve">, and therefore would result in failure of the part at the key. However, these stress concentrations may be mitigated by rounding the corners of the key and eliminating sharp edges. </w:t>
       </w:r>
@@ -5561,14 +5066,27 @@
       <w:r>
         <w:t xml:space="preserve">Figure </w:t>
       </w:r>
-      <w:fldSimple w:instr=" SEQ Figure \* ARABIC ">
-        <w:r>
-          <w:rPr>
-            <w:noProof/>
-          </w:rPr>
-          <w:t>2</w:t>
-        </w:r>
-      </w:fldSimple>
+      <w:r>
+        <w:fldChar w:fldCharType="begin"/>
+      </w:r>
+      <w:r>
+        <w:instrText xml:space="preserve"> SEQ Figure \* ARABIC </w:instrText>
+      </w:r>
+      <w:r>
+        <w:fldChar w:fldCharType="separate"/>
+      </w:r>
+      <w:r>
+        <w:rPr>
+          <w:noProof/>
+        </w:rPr>
+        <w:t>2</w:t>
+      </w:r>
+      <w:r>
+        <w:rPr>
+          <w:noProof/>
+        </w:rPr>
+        <w:fldChar w:fldCharType="end"/>
+      </w:r>
       <w:r>
         <w:t xml:space="preserve">: </w:t>
       </w:r>
@@ -5599,15 +5117,7 @@
       </w:pPr>
       <w:r>
         <w:tab/>
-        <w:t xml:space="preserve">The final stress analysis involved applying the same bending force to the frame of the prosthetic, which would be supporting the load from the shaft. The 200 </w:t>
-      </w:r>
-      <w:proofErr w:type="spellStart"/>
-      <w:r>
-        <w:t>lb</w:t>
-      </w:r>
-      <w:proofErr w:type="spellEnd"/>
-      <w:r>
-        <w:t xml:space="preserve"> force was applied to the ends of the four ribs extending towards the front of the prosthetic. The displacement </w:t>
+        <w:t xml:space="preserve">The final stress analysis involved applying the same bending force to the frame of the prosthetic, which would be supporting the load from the shaft. The 200 lb force was applied to the ends of the four ribs extending towards the front of the prosthetic. The displacement </w:t>
       </w:r>
       <w:r>
         <w:t xml:space="preserve">of the frame was fixed on the back surface. </w:t>
@@ -5668,14 +5178,27 @@
       <w:r>
         <w:t xml:space="preserve">Figure </w:t>
       </w:r>
-      <w:fldSimple w:instr=" SEQ Figure \* ARABIC ">
-        <w:r>
-          <w:rPr>
-            <w:noProof/>
-          </w:rPr>
-          <w:t>3</w:t>
-        </w:r>
-      </w:fldSimple>
+      <w:r>
+        <w:fldChar w:fldCharType="begin"/>
+      </w:r>
+      <w:r>
+        <w:instrText xml:space="preserve"> SEQ Figure \* ARABIC </w:instrText>
+      </w:r>
+      <w:r>
+        <w:fldChar w:fldCharType="separate"/>
+      </w:r>
+      <w:r>
+        <w:rPr>
+          <w:noProof/>
+        </w:rPr>
+        <w:t>3</w:t>
+      </w:r>
+      <w:r>
+        <w:rPr>
+          <w:noProof/>
+        </w:rPr>
+        <w:fldChar w:fldCharType="end"/>
+      </w:r>
       <w:r>
         <w:t xml:space="preserve">: </w:t>
       </w:r>
@@ -5692,15 +5215,7 @@
       </w:pPr>
       <w:r>
         <w:tab/>
-        <w:t xml:space="preserve">The maximum stresses occurred at the joint between the hoops and the ribs, reaching a peak value of 408 psi. Since the maximum stress is below the ultimate strength of the 6061 </w:t>
-      </w:r>
-      <w:proofErr w:type="gramStart"/>
-      <w:r>
-        <w:t>aluminum</w:t>
-      </w:r>
-      <w:proofErr w:type="gramEnd"/>
-      <w:r>
-        <w:t xml:space="preserve">, the frame would mostly likely not fail under the bending load condition. As mentioned previously, these stress concentrations could be further reduced by rounding the sharp edges, further increasing the strength of the frame. </w:t>
+        <w:t xml:space="preserve">The maximum stresses occurred at the joint between the hoops and the ribs, reaching a peak value of 408 psi. Since the maximum stress is below the ultimate strength of the 6061 aluminum, the frame would mostly likely not fail under the bending load condition. As mentioned previously, these stress concentrations could be further reduced by rounding the sharp edges, further increasing the strength of the frame. </w:t>
       </w:r>
     </w:p>
     <w:p>
@@ -5860,23 +5375,7 @@
           <w:rFonts w:eastAsia="Times New Roman" w:cstheme="minorHAnsi"/>
           <w:color w:val="000000"/>
         </w:rPr>
-        <w:t xml:space="preserve">Boone, D. C., &amp; </w:t>
-      </w:r>
-      <w:proofErr w:type="spellStart"/>
-      <w:r>
-        <w:rPr>
-          <w:rFonts w:eastAsia="Times New Roman" w:cstheme="minorHAnsi"/>
-          <w:color w:val="000000"/>
-        </w:rPr>
-        <w:t>Azen</w:t>
-      </w:r>
-      <w:proofErr w:type="spellEnd"/>
-      <w:r>
-        <w:rPr>
-          <w:rFonts w:eastAsia="Times New Roman" w:cstheme="minorHAnsi"/>
-          <w:color w:val="000000"/>
-        </w:rPr>
-        <w:t xml:space="preserve">, S. P. (1979). Normal Range of Motion of Joints in Male Subjects. </w:t>
+        <w:t xml:space="preserve">Boone, D. C., &amp; Azen, S. P. (1979). Normal Range of Motion of Joints in Male Subjects. </w:t>
       </w:r>
       <w:r>
         <w:rPr>
@@ -5965,23 +5464,7 @@
           <w:rFonts w:eastAsia="Times New Roman" w:cstheme="minorHAnsi"/>
           <w:color w:val="333333"/>
         </w:rPr>
-        <w:t xml:space="preserve">of </w:t>
-      </w:r>
-      <w:proofErr w:type="spellStart"/>
-      <w:r>
-        <w:rPr>
-          <w:rFonts w:eastAsia="Times New Roman" w:cstheme="minorHAnsi"/>
-          <w:color w:val="333333"/>
-        </w:rPr>
-        <w:t>transradial</w:t>
-      </w:r>
-      <w:proofErr w:type="spellEnd"/>
-      <w:r>
-        <w:rPr>
-          <w:rFonts w:eastAsia="Times New Roman" w:cstheme="minorHAnsi"/>
-          <w:color w:val="333333"/>
-        </w:rPr>
-        <w:t xml:space="preserve"> prosthesis users during common tasks. </w:t>
+        <w:t xml:space="preserve">of transradial prosthesis users during common tasks. </w:t>
       </w:r>
       <w:r>
         <w:rPr>
@@ -6013,23 +5496,7 @@
           <w:rFonts w:eastAsia="Times New Roman" w:cstheme="minorHAnsi"/>
           <w:color w:val="333333"/>
         </w:rPr>
-        <w:t xml:space="preserve">(9), 1128-1135. </w:t>
-      </w:r>
-      <w:proofErr w:type="gramStart"/>
-      <w:r>
-        <w:rPr>
-          <w:rFonts w:eastAsia="Times New Roman" w:cstheme="minorHAnsi"/>
-          <w:color w:val="333333"/>
-        </w:rPr>
-        <w:t>doi:10.1016/j.clinbiomech</w:t>
-      </w:r>
-      <w:proofErr w:type="gramEnd"/>
-      <w:r>
-        <w:rPr>
-          <w:rFonts w:eastAsia="Times New Roman" w:cstheme="minorHAnsi"/>
-          <w:color w:val="333333"/>
-        </w:rPr>
-        <w:t>.2008.05.008</w:t>
+        <w:t>(9), 1128-1135. doi:10.1016/j.clinbiomech.2008.05.008</w:t>
       </w:r>
     </w:p>
     <w:p>
@@ -6047,37 +5514,12 @@
           <w:rFonts w:eastAsia="Times New Roman" w:cstheme="minorHAnsi"/>
         </w:rPr>
       </w:pPr>
-      <w:proofErr w:type="spellStart"/>
-      <w:r>
-        <w:rPr>
-          <w:rFonts w:eastAsia="Times New Roman" w:cstheme="minorHAnsi"/>
-          <w:color w:val="000000"/>
-        </w:rPr>
-        <w:t>Dalley</w:t>
-      </w:r>
-      <w:proofErr w:type="spellEnd"/>
-      <w:r>
-        <w:rPr>
-          <w:rFonts w:eastAsia="Times New Roman" w:cstheme="minorHAnsi"/>
-          <w:color w:val="000000"/>
-        </w:rPr>
-        <w:t xml:space="preserve">, S. A., </w:t>
-      </w:r>
-      <w:proofErr w:type="spellStart"/>
-      <w:r>
-        <w:rPr>
-          <w:rFonts w:eastAsia="Times New Roman" w:cstheme="minorHAnsi"/>
-          <w:color w:val="000000"/>
-        </w:rPr>
-        <w:t>Wiste</w:t>
-      </w:r>
-      <w:proofErr w:type="spellEnd"/>
-      <w:r>
-        <w:rPr>
-          <w:rFonts w:eastAsia="Times New Roman" w:cstheme="minorHAnsi"/>
-          <w:color w:val="000000"/>
-        </w:rPr>
-        <w:t xml:space="preserve">, T. E., Withrow, T. J., &amp; Goldfarb, M. (2009). Design of a Multifunctional </w:t>
+      <w:r>
+        <w:rPr>
+          <w:rFonts w:eastAsia="Times New Roman" w:cstheme="minorHAnsi"/>
+          <w:color w:val="000000"/>
+        </w:rPr>
+        <w:t xml:space="preserve">Dalley, S. A., Wiste, T. E., Withrow, T. J., &amp; Goldfarb, M. (2009). Design of a Multifunctional </w:t>
       </w:r>
     </w:p>
     <w:p>
@@ -6093,23 +5535,7 @@
           <w:rFonts w:eastAsia="Times New Roman" w:cstheme="minorHAnsi"/>
           <w:color w:val="000000"/>
         </w:rPr>
-        <w:t xml:space="preserve">Anthropomorphic Prosthetic Hand </w:t>
-      </w:r>
-      <w:proofErr w:type="gramStart"/>
-      <w:r>
-        <w:rPr>
-          <w:rFonts w:eastAsia="Times New Roman" w:cstheme="minorHAnsi"/>
-          <w:color w:val="000000"/>
-        </w:rPr>
-        <w:t>With</w:t>
-      </w:r>
-      <w:proofErr w:type="gramEnd"/>
-      <w:r>
-        <w:rPr>
-          <w:rFonts w:eastAsia="Times New Roman" w:cstheme="minorHAnsi"/>
-          <w:color w:val="000000"/>
-        </w:rPr>
-        <w:t xml:space="preserve"> Extrinsic Actuation. </w:t>
+        <w:t xml:space="preserve">Anthropomorphic Prosthetic Hand With Extrinsic Actuation. </w:t>
       </w:r>
       <w:r>
         <w:rPr>
@@ -6159,53 +5585,12 @@
           <w:rFonts w:eastAsia="Times New Roman" w:cstheme="minorHAnsi"/>
         </w:rPr>
       </w:pPr>
-      <w:proofErr w:type="spellStart"/>
-      <w:r>
-        <w:rPr>
-          <w:rFonts w:eastAsia="Times New Roman" w:cstheme="minorHAnsi"/>
-          <w:color w:val="000000"/>
-        </w:rPr>
-        <w:t>Kyberd</w:t>
-      </w:r>
-      <w:proofErr w:type="spellEnd"/>
-      <w:r>
-        <w:rPr>
-          <w:rFonts w:eastAsia="Times New Roman" w:cstheme="minorHAnsi"/>
-          <w:color w:val="000000"/>
-        </w:rPr>
-        <w:t xml:space="preserve">, P. J., Lemaire, E. D., Scheme, E., </w:t>
-      </w:r>
-      <w:proofErr w:type="spellStart"/>
-      <w:r>
-        <w:rPr>
-          <w:rFonts w:eastAsia="Times New Roman" w:cstheme="minorHAnsi"/>
-          <w:color w:val="000000"/>
-        </w:rPr>
-        <w:t>MacPhail</w:t>
-      </w:r>
-      <w:proofErr w:type="spellEnd"/>
-      <w:r>
-        <w:rPr>
-          <w:rFonts w:eastAsia="Times New Roman" w:cstheme="minorHAnsi"/>
-          <w:color w:val="000000"/>
-        </w:rPr>
-        <w:t xml:space="preserve">, C., Goudreau, L., Bush, G., &amp; </w:t>
-      </w:r>
-      <w:proofErr w:type="spellStart"/>
-      <w:r>
-        <w:rPr>
-          <w:rFonts w:eastAsia="Times New Roman" w:cstheme="minorHAnsi"/>
-          <w:color w:val="000000"/>
-        </w:rPr>
-        <w:t>Brookshaw</w:t>
-      </w:r>
-      <w:proofErr w:type="spellEnd"/>
-      <w:r>
-        <w:rPr>
-          <w:rFonts w:eastAsia="Times New Roman" w:cstheme="minorHAnsi"/>
-          <w:color w:val="000000"/>
-        </w:rPr>
-        <w:t xml:space="preserve">, </w:t>
+      <w:r>
+        <w:rPr>
+          <w:rFonts w:eastAsia="Times New Roman" w:cstheme="minorHAnsi"/>
+          <w:color w:val="000000"/>
+        </w:rPr>
+        <w:t xml:space="preserve">Kyberd, P. J., Lemaire, E. D., Scheme, E., MacPhail, C., Goudreau, L., Bush, G., &amp; Brookshaw, </w:t>
       </w:r>
     </w:p>
     <w:p>
@@ -6271,37 +5656,12 @@
           <w:rFonts w:eastAsia="Times New Roman" w:cstheme="minorHAnsi"/>
         </w:rPr>
       </w:pPr>
-      <w:proofErr w:type="spellStart"/>
-      <w:r>
-        <w:rPr>
-          <w:rFonts w:eastAsia="Times New Roman" w:cstheme="minorHAnsi"/>
-          <w:color w:val="000000"/>
-        </w:rPr>
-        <w:t>McGimpsey</w:t>
-      </w:r>
-      <w:proofErr w:type="spellEnd"/>
-      <w:r>
-        <w:rPr>
-          <w:rFonts w:eastAsia="Times New Roman" w:cstheme="minorHAnsi"/>
-          <w:color w:val="000000"/>
-        </w:rPr>
-        <w:t>, G., &amp; Bradford, T. C. (</w:t>
-      </w:r>
-      <w:proofErr w:type="spellStart"/>
-      <w:r>
-        <w:rPr>
-          <w:rFonts w:eastAsia="Times New Roman" w:cstheme="minorHAnsi"/>
-          <w:color w:val="000000"/>
-        </w:rPr>
-        <w:t>n.d.</w:t>
-      </w:r>
-      <w:proofErr w:type="spellEnd"/>
-      <w:r>
-        <w:rPr>
-          <w:rFonts w:eastAsia="Times New Roman" w:cstheme="minorHAnsi"/>
-          <w:color w:val="000000"/>
-        </w:rPr>
-        <w:t xml:space="preserve">). Limb Prosthetics Services and Devices. Worcester, </w:t>
+      <w:r>
+        <w:rPr>
+          <w:rFonts w:eastAsia="Times New Roman" w:cstheme="minorHAnsi"/>
+          <w:color w:val="000000"/>
+        </w:rPr>
+        <w:t xml:space="preserve">McGimpsey, G., &amp; Bradford, T. C. (n.d.). Limb Prosthetics Services and Devices. Worcester, </w:t>
       </w:r>
     </w:p>
     <w:p>
@@ -6374,21 +5734,12 @@
           <w:rFonts w:eastAsia="Times New Roman" w:cstheme="minorHAnsi"/>
         </w:rPr>
       </w:pPr>
-      <w:proofErr w:type="spellStart"/>
       <w:r>
         <w:rPr>
           <w:rFonts w:eastAsia="Times New Roman" w:cstheme="minorHAnsi"/>
           <w:color w:val="333333"/>
         </w:rPr>
-        <w:t>Roose</w:t>
-      </w:r>
-      <w:proofErr w:type="spellEnd"/>
-      <w:r>
-        <w:rPr>
-          <w:rFonts w:eastAsia="Times New Roman" w:cstheme="minorHAnsi"/>
-          <w:color w:val="333333"/>
-        </w:rPr>
-        <w:t xml:space="preserve">, C., &amp; Plettenburg, D. H. (2014). </w:t>
+        <w:t xml:space="preserve">Roose, C., &amp; Plettenburg, D. H. (2014). </w:t>
       </w:r>
       <w:r>
         <w:rPr>
@@ -6445,23 +5796,7 @@
           <w:rFonts w:eastAsia="Times New Roman" w:cstheme="minorHAnsi"/>
           <w:color w:val="333333"/>
         </w:rPr>
-        <w:t xml:space="preserve">Roy, S. H., Wolf, S. L., &amp; </w:t>
-      </w:r>
-      <w:proofErr w:type="spellStart"/>
-      <w:r>
-        <w:rPr>
-          <w:rFonts w:eastAsia="Times New Roman" w:cstheme="minorHAnsi"/>
-          <w:color w:val="333333"/>
-        </w:rPr>
-        <w:t>Scalzitti</w:t>
-      </w:r>
-      <w:proofErr w:type="spellEnd"/>
-      <w:r>
-        <w:rPr>
-          <w:rFonts w:eastAsia="Times New Roman" w:cstheme="minorHAnsi"/>
-          <w:color w:val="333333"/>
-        </w:rPr>
-        <w:t xml:space="preserve">, D. A. (2013). </w:t>
+        <w:t xml:space="preserve">Roy, S. H., Wolf, S. L., &amp; Scalzitti, D. A. (2013). </w:t>
       </w:r>
       <w:r>
         <w:rPr>
@@ -6525,23 +5860,7 @@
           <w:rFonts w:eastAsia="Times New Roman" w:cstheme="minorHAnsi"/>
           <w:color w:val="000000"/>
         </w:rPr>
-        <w:t>. (</w:t>
-      </w:r>
-      <w:proofErr w:type="spellStart"/>
-      <w:r>
-        <w:rPr>
-          <w:rFonts w:eastAsia="Times New Roman" w:cstheme="minorHAnsi"/>
-          <w:color w:val="000000"/>
-        </w:rPr>
-        <w:t>n.d.</w:t>
-      </w:r>
-      <w:proofErr w:type="spellEnd"/>
-      <w:r>
-        <w:rPr>
-          <w:rFonts w:eastAsia="Times New Roman" w:cstheme="minorHAnsi"/>
-          <w:color w:val="000000"/>
-        </w:rPr>
-        <w:t>). Washington, DC: U.S. Patent and Trademark Office.</w:t>
+        <w:t>. (n.d.). Washington, DC: U.S. Patent and Trademark Office.</w:t>
       </w:r>
     </w:p>
     <w:p>
@@ -6556,71 +5875,7 @@
           <w:rFonts w:eastAsia="Times New Roman" w:cstheme="minorHAnsi"/>
           <w:color w:val="000000"/>
         </w:rPr>
-        <w:t xml:space="preserve">Cipriani, C., </w:t>
-      </w:r>
-      <w:proofErr w:type="spellStart"/>
-      <w:r>
-        <w:rPr>
-          <w:rFonts w:eastAsia="Times New Roman" w:cstheme="minorHAnsi"/>
-          <w:color w:val="000000"/>
-        </w:rPr>
-        <w:t>Controzzi</w:t>
-      </w:r>
-      <w:proofErr w:type="spellEnd"/>
-      <w:r>
-        <w:rPr>
-          <w:rFonts w:eastAsia="Times New Roman" w:cstheme="minorHAnsi"/>
-          <w:color w:val="000000"/>
-        </w:rPr>
-        <w:t xml:space="preserve">, M., &amp; </w:t>
-      </w:r>
-      <w:proofErr w:type="spellStart"/>
-      <w:r>
-        <w:rPr>
-          <w:rFonts w:eastAsia="Times New Roman" w:cstheme="minorHAnsi"/>
-          <w:color w:val="000000"/>
-        </w:rPr>
-        <w:t>Carrozza</w:t>
-      </w:r>
-      <w:proofErr w:type="spellEnd"/>
-      <w:r>
-        <w:rPr>
-          <w:rFonts w:eastAsia="Times New Roman" w:cstheme="minorHAnsi"/>
-          <w:color w:val="000000"/>
-        </w:rPr>
-        <w:t xml:space="preserve">, M. C. (2011). The </w:t>
-      </w:r>
-      <w:proofErr w:type="spellStart"/>
-      <w:r>
-        <w:rPr>
-          <w:rFonts w:eastAsia="Times New Roman" w:cstheme="minorHAnsi"/>
-          <w:color w:val="000000"/>
-        </w:rPr>
-        <w:t>SmartHand</w:t>
-      </w:r>
-      <w:proofErr w:type="spellEnd"/>
-      <w:r>
-        <w:rPr>
-          <w:rFonts w:eastAsia="Times New Roman" w:cstheme="minorHAnsi"/>
-          <w:color w:val="000000"/>
-        </w:rPr>
-        <w:t xml:space="preserve"> </w:t>
-      </w:r>
-      <w:proofErr w:type="spellStart"/>
-      <w:r>
-        <w:rPr>
-          <w:rFonts w:eastAsia="Times New Roman" w:cstheme="minorHAnsi"/>
-          <w:color w:val="000000"/>
-        </w:rPr>
-        <w:t>Transradial</w:t>
-      </w:r>
-      <w:proofErr w:type="spellEnd"/>
-      <w:r>
-        <w:rPr>
-          <w:rFonts w:eastAsia="Times New Roman" w:cstheme="minorHAnsi"/>
-          <w:color w:val="000000"/>
-        </w:rPr>
-        <w:t xml:space="preserve"> Prosthesis. </w:t>
+        <w:t xml:space="preserve">Cipriani, C., Controzzi, M., &amp; Carrozza, M. C. (2011). The SmartHand Transradial Prosthesis. </w:t>
       </w:r>
     </w:p>
     <w:p>
@@ -6638,9 +5893,15 @@
           <w:iCs/>
           <w:color w:val="000000"/>
         </w:rPr>
-        <w:t xml:space="preserve">Journal of </w:t>
-      </w:r>
-      <w:proofErr w:type="spellStart"/>
+        <w:t>Journal of NeuroEngineering and Rehabilitation,</w:t>
+      </w:r>
+      <w:r>
+        <w:rPr>
+          <w:rFonts w:eastAsia="Times New Roman" w:cstheme="minorHAnsi"/>
+          <w:color w:val="000000"/>
+        </w:rPr>
+        <w:t xml:space="preserve"> </w:t>
+      </w:r>
       <w:r>
         <w:rPr>
           <w:rFonts w:eastAsia="Times New Roman" w:cstheme="minorHAnsi"/>
@@ -6648,32 +5909,6 @@
           <w:iCs/>
           <w:color w:val="000000"/>
         </w:rPr>
-        <w:t>NeuroEngineering</w:t>
-      </w:r>
-      <w:proofErr w:type="spellEnd"/>
-      <w:r>
-        <w:rPr>
-          <w:rFonts w:eastAsia="Times New Roman" w:cstheme="minorHAnsi"/>
-          <w:i/>
-          <w:iCs/>
-          <w:color w:val="000000"/>
-        </w:rPr>
-        <w:t xml:space="preserve"> and Rehabilitation,</w:t>
-      </w:r>
-      <w:r>
-        <w:rPr>
-          <w:rFonts w:eastAsia="Times New Roman" w:cstheme="minorHAnsi"/>
-          <w:color w:val="000000"/>
-        </w:rPr>
-        <w:t xml:space="preserve"> </w:t>
-      </w:r>
-      <w:r>
-        <w:rPr>
-          <w:rFonts w:eastAsia="Times New Roman" w:cstheme="minorHAnsi"/>
-          <w:i/>
-          <w:iCs/>
-          <w:color w:val="000000"/>
-        </w:rPr>
         <w:t>8</w:t>
       </w:r>
       <w:r>
@@ -6699,69 +5934,12 @@
           <w:rFonts w:eastAsia="Times New Roman" w:cstheme="minorHAnsi"/>
         </w:rPr>
       </w:pPr>
-      <w:proofErr w:type="spellStart"/>
-      <w:r>
-        <w:rPr>
-          <w:rFonts w:eastAsia="Times New Roman" w:cstheme="minorHAnsi"/>
-          <w:color w:val="000000"/>
-        </w:rPr>
-        <w:t>Wiste</w:t>
-      </w:r>
-      <w:proofErr w:type="spellEnd"/>
-      <w:r>
-        <w:rPr>
-          <w:rFonts w:eastAsia="Times New Roman" w:cstheme="minorHAnsi"/>
-          <w:color w:val="000000"/>
-        </w:rPr>
-        <w:t xml:space="preserve">, T. E., </w:t>
-      </w:r>
-      <w:proofErr w:type="spellStart"/>
-      <w:r>
-        <w:rPr>
-          <w:rFonts w:eastAsia="Times New Roman" w:cstheme="minorHAnsi"/>
-          <w:color w:val="000000"/>
-        </w:rPr>
-        <w:t>Dalley</w:t>
-      </w:r>
-      <w:proofErr w:type="spellEnd"/>
-      <w:r>
-        <w:rPr>
-          <w:rFonts w:eastAsia="Times New Roman" w:cstheme="minorHAnsi"/>
-          <w:color w:val="000000"/>
-        </w:rPr>
-        <w:t xml:space="preserve">, S. A., </w:t>
-      </w:r>
-      <w:proofErr w:type="spellStart"/>
-      <w:r>
-        <w:rPr>
-          <w:rFonts w:eastAsia="Times New Roman" w:cstheme="minorHAnsi"/>
-          <w:color w:val="000000"/>
-        </w:rPr>
-        <w:t>Varol</w:t>
-      </w:r>
-      <w:proofErr w:type="spellEnd"/>
-      <w:r>
-        <w:rPr>
-          <w:rFonts w:eastAsia="Times New Roman" w:cstheme="minorHAnsi"/>
-          <w:color w:val="000000"/>
-        </w:rPr>
-        <w:t xml:space="preserve">, H. A., &amp; Goldfarb, M. (2011). Design of a </w:t>
-      </w:r>
-      <w:proofErr w:type="spellStart"/>
-      <w:r>
-        <w:rPr>
-          <w:rFonts w:eastAsia="Times New Roman" w:cstheme="minorHAnsi"/>
-          <w:color w:val="000000"/>
-        </w:rPr>
-        <w:t>Multigrasp</w:t>
-      </w:r>
-      <w:proofErr w:type="spellEnd"/>
-      <w:r>
-        <w:rPr>
-          <w:rFonts w:eastAsia="Times New Roman" w:cstheme="minorHAnsi"/>
-          <w:color w:val="000000"/>
-        </w:rPr>
-        <w:t xml:space="preserve"> </w:t>
+      <w:r>
+        <w:rPr>
+          <w:rFonts w:eastAsia="Times New Roman" w:cstheme="minorHAnsi"/>
+          <w:color w:val="000000"/>
+        </w:rPr>
+        <w:t xml:space="preserve">Wiste, T. E., Dalley, S. A., Varol, H. A., &amp; Goldfarb, M. (2011). Design of a Multigrasp </w:t>
       </w:r>
     </w:p>
     <w:p>
@@ -6772,21 +5950,12 @@
           <w:b/>
         </w:rPr>
       </w:pPr>
-      <w:proofErr w:type="spellStart"/>
-      <w:r>
-        <w:rPr>
-          <w:rFonts w:eastAsia="Times New Roman" w:cstheme="minorHAnsi"/>
-          <w:color w:val="000000"/>
-        </w:rPr>
-        <w:t>Transradial</w:t>
-      </w:r>
-      <w:proofErr w:type="spellEnd"/>
-      <w:r>
-        <w:rPr>
-          <w:rFonts w:eastAsia="Times New Roman" w:cstheme="minorHAnsi"/>
-          <w:color w:val="000000"/>
-        </w:rPr>
-        <w:t xml:space="preserve"> Prosthesis. </w:t>
+      <w:r>
+        <w:rPr>
+          <w:rFonts w:eastAsia="Times New Roman" w:cstheme="minorHAnsi"/>
+          <w:color w:val="000000"/>
+        </w:rPr>
+        <w:t xml:space="preserve">Transradial Prosthesis. </w:t>
       </w:r>
       <w:r>
         <w:rPr>

</xml_diff>

<commit_message>
Improved Paper formatting and submitted powerpoint presentation
</commit_message>
<xml_diff>
--- a/PR 3.docx
+++ b/PR 3.docx
@@ -73,8 +73,33 @@
           <w:rFonts w:cstheme="minorHAnsi"/>
           <w:b/>
         </w:rPr>
-        <w:t>Swapnil Pande and Logan Nofsinger</w:t>
-      </w:r>
+        <w:t xml:space="preserve">Swapnil </w:t>
+      </w:r>
+      <w:proofErr w:type="spellStart"/>
+      <w:r>
+        <w:rPr>
+          <w:rFonts w:cstheme="minorHAnsi"/>
+          <w:b/>
+        </w:rPr>
+        <w:t>Pande</w:t>
+      </w:r>
+      <w:proofErr w:type="spellEnd"/>
+      <w:r>
+        <w:rPr>
+          <w:rFonts w:cstheme="minorHAnsi"/>
+          <w:b/>
+        </w:rPr>
+        <w:t xml:space="preserve"> and Logan </w:t>
+      </w:r>
+      <w:proofErr w:type="spellStart"/>
+      <w:r>
+        <w:rPr>
+          <w:rFonts w:cstheme="minorHAnsi"/>
+          <w:b/>
+        </w:rPr>
+        <w:t>Nofsinger</w:t>
+      </w:r>
+      <w:proofErr w:type="spellEnd"/>
     </w:p>
     <w:p>
       <w:pPr>
@@ -257,7 +282,71 @@
           <w:rFonts w:eastAsia="Times New Roman" w:cstheme="minorHAnsi"/>
           <w:color w:val="000000"/>
         </w:rPr>
-        <w:t xml:space="preserve">The human hand alone has 20 degrees of freedom (Wiste, Dalley, Varol, &amp; Goldfarb, 2011). When combined with the additional degrees of freedom of the wrist, elbow, and shoulder, the hand is capable of innumerable different motions while still allowing fine manipulation of objects. A transradial amputation involves cutting the ulna and radius, removing the distal portion of the forearm and the hand. Depending on the location of the cut, the amputation can significantly reduce the amputee’s ability to pronate and supinate the forearm and the force the amputee can apply with the arm. </w:t>
+        <w:t>The human hand alone has 20 degrees of freedom (</w:t>
+      </w:r>
+      <w:proofErr w:type="spellStart"/>
+      <w:r>
+        <w:rPr>
+          <w:rFonts w:eastAsia="Times New Roman" w:cstheme="minorHAnsi"/>
+          <w:color w:val="000000"/>
+        </w:rPr>
+        <w:t>Wiste</w:t>
+      </w:r>
+      <w:proofErr w:type="spellEnd"/>
+      <w:r>
+        <w:rPr>
+          <w:rFonts w:eastAsia="Times New Roman" w:cstheme="minorHAnsi"/>
+          <w:color w:val="000000"/>
+        </w:rPr>
+        <w:t xml:space="preserve">, </w:t>
+      </w:r>
+      <w:proofErr w:type="spellStart"/>
+      <w:r>
+        <w:rPr>
+          <w:rFonts w:eastAsia="Times New Roman" w:cstheme="minorHAnsi"/>
+          <w:color w:val="000000"/>
+        </w:rPr>
+        <w:t>Dalley</w:t>
+      </w:r>
+      <w:proofErr w:type="spellEnd"/>
+      <w:r>
+        <w:rPr>
+          <w:rFonts w:eastAsia="Times New Roman" w:cstheme="minorHAnsi"/>
+          <w:color w:val="000000"/>
+        </w:rPr>
+        <w:t xml:space="preserve">, </w:t>
+      </w:r>
+      <w:proofErr w:type="spellStart"/>
+      <w:r>
+        <w:rPr>
+          <w:rFonts w:eastAsia="Times New Roman" w:cstheme="minorHAnsi"/>
+          <w:color w:val="000000"/>
+        </w:rPr>
+        <w:t>Varol</w:t>
+      </w:r>
+      <w:proofErr w:type="spellEnd"/>
+      <w:r>
+        <w:rPr>
+          <w:rFonts w:eastAsia="Times New Roman" w:cstheme="minorHAnsi"/>
+          <w:color w:val="000000"/>
+        </w:rPr>
+        <w:t xml:space="preserve">, &amp; Goldfarb, 2011). When combined with the additional degrees of freedom of the wrist, elbow, and shoulder, the hand is capable of innumerable different motions while still allowing fine manipulation of objects. A </w:t>
+      </w:r>
+      <w:proofErr w:type="spellStart"/>
+      <w:r>
+        <w:rPr>
+          <w:rFonts w:eastAsia="Times New Roman" w:cstheme="minorHAnsi"/>
+          <w:color w:val="000000"/>
+        </w:rPr>
+        <w:t>transradial</w:t>
+      </w:r>
+      <w:proofErr w:type="spellEnd"/>
+      <w:r>
+        <w:rPr>
+          <w:rFonts w:eastAsia="Times New Roman" w:cstheme="minorHAnsi"/>
+          <w:color w:val="000000"/>
+        </w:rPr>
+        <w:t xml:space="preserve"> amputation involves cutting the ulna and radius, removing the distal portion of the forearm and the hand. Depending on the location of the cut, the amputation can significantly reduce the amputee’s ability to pronate and supinate the forearm and the force the amputee can apply with the arm. </w:t>
       </w:r>
     </w:p>
     <w:p>
@@ -273,7 +362,23 @@
           <w:rFonts w:eastAsia="Times New Roman" w:cstheme="minorHAnsi"/>
           <w:color w:val="000000"/>
         </w:rPr>
-        <w:t xml:space="preserve">Designing prostheses to reproduce the function of a human hand poses many difficulties such as size and mass limitations, independent control limitations, strength, and dexterity. As a result, most prosthetic arms have significantly fewer degrees of freedom and increased coupling between joints compared to human hands (Wiste et al., 2011). The three main types of prosthesis include cosmetic, body-powered, and myoelectric, and each type presents various benefits and drawbacks. </w:t>
+        <w:t>Designing prostheses to reproduce the function of a human hand poses many difficulties such as size and mass limitations, independent control limitations, strength, and dexterity. As a result, most prosthetic arms have significantly fewer degrees of freedom and increased coupling between joints compared to human hands (</w:t>
+      </w:r>
+      <w:proofErr w:type="spellStart"/>
+      <w:r>
+        <w:rPr>
+          <w:rFonts w:eastAsia="Times New Roman" w:cstheme="minorHAnsi"/>
+          <w:color w:val="000000"/>
+        </w:rPr>
+        <w:t>Wiste</w:t>
+      </w:r>
+      <w:proofErr w:type="spellEnd"/>
+      <w:r>
+        <w:rPr>
+          <w:rFonts w:eastAsia="Times New Roman" w:cstheme="minorHAnsi"/>
+          <w:color w:val="000000"/>
+        </w:rPr>
+        <w:t xml:space="preserve"> et al., 2011). The three main types of prosthesis include cosmetic, body-powered, and myoelectric, and each type presents various benefits and drawbacks. </w:t>
       </w:r>
     </w:p>
     <w:p>
@@ -289,7 +394,23 @@
           <w:color w:val="000000"/>
         </w:rPr>
         <w:tab/>
-        <w:t xml:space="preserve">The cosmetic prosthesis is the simplest form of prosthesis, providing no actual function. The purpose of the cosmetic prosthetic is simply to replicate the appearance of the original limb to make the amputee more comfortable. Many cosmetic prosthesis are made out of skin-like materials and have similar bone structures to human hands to look realistic. In addition, cosmetic prosthetics generally cost less than five thousand dollars, the lowest price out of the prosthesis types </w:t>
+        <w:t xml:space="preserve">The cosmetic prosthesis is the simplest form of prosthesis, providing no actual function. The purpose of the cosmetic prosthetic is simply to replicate the appearance of the original limb to make the amputee more comfortable. Many cosmetic </w:t>
+      </w:r>
+      <w:proofErr w:type="gramStart"/>
+      <w:r>
+        <w:rPr>
+          <w:rFonts w:eastAsia="Times New Roman" w:cstheme="minorHAnsi"/>
+          <w:color w:val="000000"/>
+        </w:rPr>
+        <w:t>prosthesis</w:t>
+      </w:r>
+      <w:proofErr w:type="gramEnd"/>
+      <w:r>
+        <w:rPr>
+          <w:rFonts w:eastAsia="Times New Roman" w:cstheme="minorHAnsi"/>
+          <w:color w:val="000000"/>
+        </w:rPr>
+        <w:t xml:space="preserve"> are made out of skin-like materials and have similar bone structures to human hands to look realistic. In addition, cosmetic prosthetics generally cost less than five thousand dollars, the lowest price out of the prosthesis types </w:t>
       </w:r>
       <w:r>
         <w:rPr>
@@ -297,7 +418,25 @@
           <w:color w:val="000000"/>
           <w:shd w:val="clear" w:color="auto" w:fill="FFFFFF"/>
         </w:rPr>
-        <w:t>(McGimpsey &amp; Bradford)</w:t>
+        <w:t>(</w:t>
+      </w:r>
+      <w:proofErr w:type="spellStart"/>
+      <w:r>
+        <w:rPr>
+          <w:rFonts w:eastAsia="Times New Roman" w:cstheme="minorHAnsi"/>
+          <w:color w:val="000000"/>
+          <w:shd w:val="clear" w:color="auto" w:fill="FFFFFF"/>
+        </w:rPr>
+        <w:t>McGimpsey</w:t>
+      </w:r>
+      <w:proofErr w:type="spellEnd"/>
+      <w:r>
+        <w:rPr>
+          <w:rFonts w:eastAsia="Times New Roman" w:cstheme="minorHAnsi"/>
+          <w:color w:val="000000"/>
+          <w:shd w:val="clear" w:color="auto" w:fill="FFFFFF"/>
+        </w:rPr>
+        <w:t xml:space="preserve"> &amp; Bradford)</w:t>
       </w:r>
       <w:r>
         <w:rPr>
@@ -563,24 +702,88 @@
           <w:color w:val="000000"/>
           <w:shd w:val="clear" w:color="auto" w:fill="FFFFFF"/>
         </w:rPr>
-        <w:t>i, Controzzi, &amp; Carrozza, 2011)</w:t>
-      </w:r>
+        <w:t xml:space="preserve">i, </w:t>
+      </w:r>
+      <w:proofErr w:type="spellStart"/>
       <w:r>
         <w:rPr>
           <w:rFonts w:eastAsia="Times New Roman" w:cstheme="minorHAnsi"/>
           <w:color w:val="000000"/>
           <w:shd w:val="clear" w:color="auto" w:fill="FFFFFF"/>
         </w:rPr>
-        <w:t xml:space="preserve">, (Dalley, </w:t>
-      </w:r>
+        <w:t>Controzzi</w:t>
+      </w:r>
+      <w:proofErr w:type="spellEnd"/>
       <w:r>
         <w:rPr>
           <w:rFonts w:eastAsia="Times New Roman" w:cstheme="minorHAnsi"/>
           <w:color w:val="000000"/>
           <w:shd w:val="clear" w:color="auto" w:fill="FFFFFF"/>
         </w:rPr>
+        <w:t xml:space="preserve">, &amp; </w:t>
+      </w:r>
+      <w:proofErr w:type="spellStart"/>
+      <w:r>
+        <w:rPr>
+          <w:rFonts w:eastAsia="Times New Roman" w:cstheme="minorHAnsi"/>
+          <w:color w:val="000000"/>
+          <w:shd w:val="clear" w:color="auto" w:fill="FFFFFF"/>
+        </w:rPr>
+        <w:t>Carrozza</w:t>
+      </w:r>
+      <w:proofErr w:type="spellEnd"/>
+      <w:r>
+        <w:rPr>
+          <w:rFonts w:eastAsia="Times New Roman" w:cstheme="minorHAnsi"/>
+          <w:color w:val="000000"/>
+          <w:shd w:val="clear" w:color="auto" w:fill="FFFFFF"/>
+        </w:rPr>
+        <w:t>, 2011)</w:t>
+      </w:r>
+      <w:r>
+        <w:rPr>
+          <w:rFonts w:eastAsia="Times New Roman" w:cstheme="minorHAnsi"/>
+          <w:color w:val="000000"/>
+          <w:shd w:val="clear" w:color="auto" w:fill="FFFFFF"/>
+        </w:rPr>
+        <w:t>, (</w:t>
+      </w:r>
+      <w:proofErr w:type="spellStart"/>
+      <w:r>
+        <w:rPr>
+          <w:rFonts w:eastAsia="Times New Roman" w:cstheme="minorHAnsi"/>
+          <w:color w:val="000000"/>
+          <w:shd w:val="clear" w:color="auto" w:fill="FFFFFF"/>
+        </w:rPr>
+        <w:t>Dalley</w:t>
+      </w:r>
+      <w:proofErr w:type="spellEnd"/>
+      <w:r>
+        <w:rPr>
+          <w:rFonts w:eastAsia="Times New Roman" w:cstheme="minorHAnsi"/>
+          <w:color w:val="000000"/>
+          <w:shd w:val="clear" w:color="auto" w:fill="FFFFFF"/>
+        </w:rPr>
+        <w:t xml:space="preserve">, </w:t>
+      </w:r>
+      <w:proofErr w:type="spellStart"/>
+      <w:r>
+        <w:rPr>
+          <w:rFonts w:eastAsia="Times New Roman" w:cstheme="minorHAnsi"/>
+          <w:color w:val="000000"/>
+          <w:shd w:val="clear" w:color="auto" w:fill="FFFFFF"/>
+        </w:rPr>
         <w:lastRenderedPageBreak/>
-        <w:t>Wiste, Withrow, &amp; Goldfarb, 2009)</w:t>
+        <w:t>Wiste</w:t>
+      </w:r>
+      <w:proofErr w:type="spellEnd"/>
+      <w:r>
+        <w:rPr>
+          <w:rFonts w:eastAsia="Times New Roman" w:cstheme="minorHAnsi"/>
+          <w:color w:val="000000"/>
+          <w:shd w:val="clear" w:color="auto" w:fill="FFFFFF"/>
+        </w:rPr>
+        <w:t>, Withrow, &amp; Goldfarb, 2009)</w:t>
       </w:r>
       <w:r>
         <w:rPr>
@@ -618,7 +821,22 @@
           <w:color w:val="000000"/>
         </w:rPr>
         <w:tab/>
-        <w:t xml:space="preserve">The majority of current research and advancements in prosthetics focuses on dexterous terminal devices. However, relatively little has been conducted in designing prosthetic wrists, which have the potential to significantly improve capability for motor tasks </w:t>
+      </w:r>
+      <w:proofErr w:type="gramStart"/>
+      <w:r>
+        <w:rPr>
+          <w:rFonts w:eastAsia="Times New Roman" w:cstheme="minorHAnsi"/>
+          <w:color w:val="000000"/>
+        </w:rPr>
+        <w:t>The majority of</w:t>
+      </w:r>
+      <w:proofErr w:type="gramEnd"/>
+      <w:r>
+        <w:rPr>
+          <w:rFonts w:eastAsia="Times New Roman" w:cstheme="minorHAnsi"/>
+          <w:color w:val="000000"/>
+        </w:rPr>
+        <w:t xml:space="preserve"> current research and advancements in prosthetics focuses on dexterous terminal devices. However, relatively little has been conducted in designing prosthetic wrists, which have the potential to significantly improve capability for motor tasks </w:t>
       </w:r>
       <w:r>
         <w:rPr>
@@ -648,7 +866,23 @@
           <w:rFonts w:eastAsia="Times New Roman" w:cstheme="minorHAnsi"/>
           <w:color w:val="000000"/>
         </w:rPr>
-        <w:t xml:space="preserve">. Advancements in the design of prosthetic wrist have the potential to reduce long-term health issues due to these compensatory behaviors and also provide improved mobility to the terminal device </w:t>
+        <w:t xml:space="preserve">. Advancements in the design of prosthetic wrist have the potential to reduce long-term health issues due to these compensatory behaviors </w:t>
+      </w:r>
+      <w:proofErr w:type="gramStart"/>
+      <w:r>
+        <w:rPr>
+          <w:rFonts w:eastAsia="Times New Roman" w:cstheme="minorHAnsi"/>
+          <w:color w:val="000000"/>
+        </w:rPr>
+        <w:t>and also</w:t>
+      </w:r>
+      <w:proofErr w:type="gramEnd"/>
+      <w:r>
+        <w:rPr>
+          <w:rFonts w:eastAsia="Times New Roman" w:cstheme="minorHAnsi"/>
+          <w:color w:val="000000"/>
+        </w:rPr>
+        <w:t xml:space="preserve"> provide improved mobility to the terminal device </w:t>
       </w:r>
       <w:r>
         <w:rPr>
@@ -778,7 +1012,25 @@
           <w:color w:val="000000"/>
           <w:shd w:val="clear" w:color="auto" w:fill="FFFFFF"/>
         </w:rPr>
-        <w:t>(Kyberd et al., 2011)</w:t>
+        <w:t>(</w:t>
+      </w:r>
+      <w:proofErr w:type="spellStart"/>
+      <w:r>
+        <w:rPr>
+          <w:rFonts w:eastAsia="Times New Roman" w:cstheme="minorHAnsi"/>
+          <w:color w:val="000000"/>
+          <w:shd w:val="clear" w:color="auto" w:fill="FFFFFF"/>
+        </w:rPr>
+        <w:t>Kyberd</w:t>
+      </w:r>
+      <w:proofErr w:type="spellEnd"/>
+      <w:r>
+        <w:rPr>
+          <w:rFonts w:eastAsia="Times New Roman" w:cstheme="minorHAnsi"/>
+          <w:color w:val="000000"/>
+          <w:shd w:val="clear" w:color="auto" w:fill="FFFFFF"/>
+        </w:rPr>
+        <w:t xml:space="preserve"> et al., 2011)</w:t>
       </w:r>
       <w:r>
         <w:rPr>
@@ -793,7 +1045,43 @@
           <w:color w:val="000000"/>
           <w:shd w:val="clear" w:color="auto" w:fill="FFFFFF"/>
         </w:rPr>
-        <w:t>(Roose &amp; Plettenburg, n.d.)</w:t>
+        <w:t>(</w:t>
+      </w:r>
+      <w:proofErr w:type="spellStart"/>
+      <w:r>
+        <w:rPr>
+          <w:rFonts w:eastAsia="Times New Roman" w:cstheme="minorHAnsi"/>
+          <w:color w:val="000000"/>
+          <w:shd w:val="clear" w:color="auto" w:fill="FFFFFF"/>
+        </w:rPr>
+        <w:t>Roose</w:t>
+      </w:r>
+      <w:proofErr w:type="spellEnd"/>
+      <w:r>
+        <w:rPr>
+          <w:rFonts w:eastAsia="Times New Roman" w:cstheme="minorHAnsi"/>
+          <w:color w:val="000000"/>
+          <w:shd w:val="clear" w:color="auto" w:fill="FFFFFF"/>
+        </w:rPr>
+        <w:t xml:space="preserve"> &amp; Plettenburg, </w:t>
+      </w:r>
+      <w:proofErr w:type="spellStart"/>
+      <w:r>
+        <w:rPr>
+          <w:rFonts w:eastAsia="Times New Roman" w:cstheme="minorHAnsi"/>
+          <w:color w:val="000000"/>
+          <w:shd w:val="clear" w:color="auto" w:fill="FFFFFF"/>
+        </w:rPr>
+        <w:t>n.d.</w:t>
+      </w:r>
+      <w:proofErr w:type="spellEnd"/>
+      <w:r>
+        <w:rPr>
+          <w:rFonts w:eastAsia="Times New Roman" w:cstheme="minorHAnsi"/>
+          <w:color w:val="000000"/>
+          <w:shd w:val="clear" w:color="auto" w:fill="FFFFFF"/>
+        </w:rPr>
+        <w:t>)</w:t>
       </w:r>
       <w:r>
         <w:rPr>
@@ -974,7 +1262,61 @@
           <w:color w:val="000000"/>
           <w:shd w:val="clear" w:color="auto" w:fill="FFFFFF"/>
         </w:rPr>
-        <w:t>(Roose &amp; Plettenburg, n.d.), (Kyberd et al., 2011)</w:t>
+        <w:t>(</w:t>
+      </w:r>
+      <w:proofErr w:type="spellStart"/>
+      <w:r>
+        <w:rPr>
+          <w:rFonts w:eastAsia="Times New Roman" w:cstheme="minorHAnsi"/>
+          <w:color w:val="000000"/>
+          <w:shd w:val="clear" w:color="auto" w:fill="FFFFFF"/>
+        </w:rPr>
+        <w:t>Roose</w:t>
+      </w:r>
+      <w:proofErr w:type="spellEnd"/>
+      <w:r>
+        <w:rPr>
+          <w:rFonts w:eastAsia="Times New Roman" w:cstheme="minorHAnsi"/>
+          <w:color w:val="000000"/>
+          <w:shd w:val="clear" w:color="auto" w:fill="FFFFFF"/>
+        </w:rPr>
+        <w:t xml:space="preserve"> &amp; Plettenburg, </w:t>
+      </w:r>
+      <w:proofErr w:type="spellStart"/>
+      <w:r>
+        <w:rPr>
+          <w:rFonts w:eastAsia="Times New Roman" w:cstheme="minorHAnsi"/>
+          <w:color w:val="000000"/>
+          <w:shd w:val="clear" w:color="auto" w:fill="FFFFFF"/>
+        </w:rPr>
+        <w:t>n.d.</w:t>
+      </w:r>
+      <w:proofErr w:type="spellEnd"/>
+      <w:r>
+        <w:rPr>
+          <w:rFonts w:eastAsia="Times New Roman" w:cstheme="minorHAnsi"/>
+          <w:color w:val="000000"/>
+          <w:shd w:val="clear" w:color="auto" w:fill="FFFFFF"/>
+        </w:rPr>
+        <w:t>), (</w:t>
+      </w:r>
+      <w:proofErr w:type="spellStart"/>
+      <w:r>
+        <w:rPr>
+          <w:rFonts w:eastAsia="Times New Roman" w:cstheme="minorHAnsi"/>
+          <w:color w:val="000000"/>
+          <w:shd w:val="clear" w:color="auto" w:fill="FFFFFF"/>
+        </w:rPr>
+        <w:t>Kyberd</w:t>
+      </w:r>
+      <w:proofErr w:type="spellEnd"/>
+      <w:r>
+        <w:rPr>
+          <w:rFonts w:eastAsia="Times New Roman" w:cstheme="minorHAnsi"/>
+          <w:color w:val="000000"/>
+          <w:shd w:val="clear" w:color="auto" w:fill="FFFFFF"/>
+        </w:rPr>
+        <w:t xml:space="preserve"> et al., 2011)</w:t>
       </w:r>
     </w:p>
     <w:p>
@@ -1466,7 +1808,25 @@
           <w:color w:val="000000"/>
           <w:shd w:val="clear" w:color="auto" w:fill="FFFFFF"/>
         </w:rPr>
-        <w:t>(Roy, Wolf, &amp; Scalzitti, 2013)</w:t>
+        <w:t xml:space="preserve">(Roy, Wolf, &amp; </w:t>
+      </w:r>
+      <w:proofErr w:type="spellStart"/>
+      <w:r>
+        <w:rPr>
+          <w:rFonts w:eastAsia="Times New Roman" w:cstheme="minorHAnsi"/>
+          <w:color w:val="000000"/>
+          <w:shd w:val="clear" w:color="auto" w:fill="FFFFFF"/>
+        </w:rPr>
+        <w:t>Scalzitti</w:t>
+      </w:r>
+      <w:proofErr w:type="spellEnd"/>
+      <w:r>
+        <w:rPr>
+          <w:rFonts w:eastAsia="Times New Roman" w:cstheme="minorHAnsi"/>
+          <w:color w:val="000000"/>
+          <w:shd w:val="clear" w:color="auto" w:fill="FFFFFF"/>
+        </w:rPr>
+        <w:t>, 2013)</w:t>
       </w:r>
     </w:p>
     <w:p>
@@ -1483,7 +1843,23 @@
           <w:rFonts w:eastAsia="Times New Roman" w:cstheme="minorHAnsi"/>
           <w:color w:val="000000"/>
         </w:rPr>
-        <w:t xml:space="preserve">To be compatible with most transradial amputees, the prosthetic should be as short as possible, </w:t>
+        <w:t xml:space="preserve">To be compatible with most </w:t>
+      </w:r>
+      <w:proofErr w:type="spellStart"/>
+      <w:r>
+        <w:rPr>
+          <w:rFonts w:eastAsia="Times New Roman" w:cstheme="minorHAnsi"/>
+          <w:color w:val="000000"/>
+        </w:rPr>
+        <w:t>transradial</w:t>
+      </w:r>
+      <w:proofErr w:type="spellEnd"/>
+      <w:r>
+        <w:rPr>
+          <w:rFonts w:eastAsia="Times New Roman" w:cstheme="minorHAnsi"/>
+          <w:color w:val="000000"/>
+        </w:rPr>
+        <w:t xml:space="preserve"> amputees, the prosthetic should be as short as possible, </w:t>
       </w:r>
       <w:r>
         <w:rPr>
@@ -1590,22 +1966,84 @@
           <w:color w:val="000000"/>
           <w:shd w:val="clear" w:color="auto" w:fill="FFFFFF"/>
         </w:rPr>
-        <w:t>(Boone &amp; Azen, 1979)</w:t>
-      </w:r>
-      <w:r>
-        <w:rPr>
-          <w:rFonts w:eastAsia="Times New Roman" w:cstheme="minorHAnsi"/>
-          <w:color w:val="000000"/>
-        </w:rPr>
-        <w:t>. The neutral position of the wrist should be such that the palm is facing inwards at rest. If the prostheses is body-powered, it must require less than 45 degrees of motion of the controlling joint to minimize the compensatory motion required to actuate the wrist. A typical human hand has a pronation torque of 6-10 N*m (</w:t>
-      </w:r>
+        <w:t xml:space="preserve">(Boone &amp; </w:t>
+      </w:r>
+      <w:proofErr w:type="spellStart"/>
       <w:r>
         <w:rPr>
           <w:rFonts w:eastAsia="Times New Roman" w:cstheme="minorHAnsi"/>
           <w:color w:val="000000"/>
           <w:shd w:val="clear" w:color="auto" w:fill="FFFFFF"/>
         </w:rPr>
-        <w:t>Timm, O'Driscoll, Johnson, &amp; An, n.d.)</w:t>
+        <w:t>Azen</w:t>
+      </w:r>
+      <w:proofErr w:type="spellEnd"/>
+      <w:r>
+        <w:rPr>
+          <w:rFonts w:eastAsia="Times New Roman" w:cstheme="minorHAnsi"/>
+          <w:color w:val="000000"/>
+          <w:shd w:val="clear" w:color="auto" w:fill="FFFFFF"/>
+        </w:rPr>
+        <w:t>, 1979)</w:t>
+      </w:r>
+      <w:r>
+        <w:rPr>
+          <w:rFonts w:eastAsia="Times New Roman" w:cstheme="minorHAnsi"/>
+          <w:color w:val="000000"/>
+        </w:rPr>
+        <w:t xml:space="preserve">. The neutral position of the wrist should be such that the palm is facing inwards at rest. If the prostheses </w:t>
+      </w:r>
+      <w:proofErr w:type="gramStart"/>
+      <w:r>
+        <w:rPr>
+          <w:rFonts w:eastAsia="Times New Roman" w:cstheme="minorHAnsi"/>
+          <w:color w:val="000000"/>
+        </w:rPr>
+        <w:t>is</w:t>
+      </w:r>
+      <w:proofErr w:type="gramEnd"/>
+      <w:r>
+        <w:rPr>
+          <w:rFonts w:eastAsia="Times New Roman" w:cstheme="minorHAnsi"/>
+          <w:color w:val="000000"/>
+        </w:rPr>
+        <w:t xml:space="preserve"> body-powered, it must require less than 45 degrees of motion of the controlling joint to minimize the compensatory motion required to actuate the wrist. A typical human hand has a pronation torque of 6-10 N*m (</w:t>
+      </w:r>
+      <w:proofErr w:type="spellStart"/>
+      <w:r>
+        <w:rPr>
+          <w:rFonts w:eastAsia="Times New Roman" w:cstheme="minorHAnsi"/>
+          <w:color w:val="000000"/>
+          <w:shd w:val="clear" w:color="auto" w:fill="FFFFFF"/>
+        </w:rPr>
+        <w:t>Timm</w:t>
+      </w:r>
+      <w:proofErr w:type="spellEnd"/>
+      <w:r>
+        <w:rPr>
+          <w:rFonts w:eastAsia="Times New Roman" w:cstheme="minorHAnsi"/>
+          <w:color w:val="000000"/>
+          <w:shd w:val="clear" w:color="auto" w:fill="FFFFFF"/>
+        </w:rPr>
+        <w:t xml:space="preserve">, O'Driscoll, Johnson, &amp; An, </w:t>
+      </w:r>
+      <w:proofErr w:type="spellStart"/>
+      <w:r>
+        <w:rPr>
+          <w:rFonts w:eastAsia="Times New Roman" w:cstheme="minorHAnsi"/>
+          <w:color w:val="000000"/>
+          <w:shd w:val="clear" w:color="auto" w:fill="FFFFFF"/>
+        </w:rPr>
+        <w:t>n.d.</w:t>
+      </w:r>
+      <w:proofErr w:type="spellEnd"/>
+      <w:r>
+        <w:rPr>
+          <w:rFonts w:eastAsia="Times New Roman" w:cstheme="minorHAnsi"/>
+          <w:color w:val="000000"/>
+          <w:shd w:val="clear" w:color="auto" w:fill="FFFFFF"/>
+        </w:rPr>
+        <w:t>)</w:t>
       </w:r>
       <w:r>
         <w:rPr>
@@ -1690,7 +2128,27 @@
           <w:sz w:val="22"/>
           <w:szCs w:val="22"/>
         </w:rPr>
-        <w:t xml:space="preserve">The proposed wrist prosthetic is capable of pronation and supination and interfaces with terminal devices using a simple press-fit linkage. The prostheses is to be controlled with two Bowden Cables connected across the shoulder joint. </w:t>
+        <w:t xml:space="preserve">The proposed wrist prosthetic is capable of pronation and supination and interfaces with terminal devices using a simple press-fit linkage. The prostheses </w:t>
+      </w:r>
+      <w:proofErr w:type="gramStart"/>
+      <w:r>
+        <w:rPr>
+          <w:rFonts w:asciiTheme="minorHAnsi" w:hAnsiTheme="minorHAnsi" w:cstheme="minorHAnsi"/>
+          <w:color w:val="000000"/>
+          <w:sz w:val="22"/>
+          <w:szCs w:val="22"/>
+        </w:rPr>
+        <w:t>is</w:t>
+      </w:r>
+      <w:proofErr w:type="gramEnd"/>
+      <w:r>
+        <w:rPr>
+          <w:rFonts w:asciiTheme="minorHAnsi" w:hAnsiTheme="minorHAnsi" w:cstheme="minorHAnsi"/>
+          <w:color w:val="000000"/>
+          <w:sz w:val="22"/>
+          <w:szCs w:val="22"/>
+        </w:rPr>
+        <w:t xml:space="preserve"> to be controlled with two Bowden Cables connected across the shoulder joint. </w:t>
       </w:r>
     </w:p>
     <w:p>
@@ -1764,16 +2222,53 @@
           <w:rFonts w:cstheme="minorHAnsi"/>
         </w:rPr>
         <w:lastRenderedPageBreak/>
-        <w:t xml:space="preserve">unlocking mechanism. In order to resist a torque of 25 N*m, a force of 6429 lbs would need to be applied to the shaft. This amount of force is unreasonable for the size of the prosthetic wrist and would not allow users to actuate the switch. To circumvent this problem a system of locking gears was introduced, and the proposed four-bar-linkage switch was traded for a sliding actuator which pushes a sliding collar to engage either the pulley or the locking gear. </w:t>
-      </w:r>
-    </w:p>
-    <w:p>
-      <w:pPr>
+        <w:t xml:space="preserve">unlocking mechanism. </w:t>
+      </w:r>
+      <w:proofErr w:type="gramStart"/>
+      <w:r>
+        <w:rPr>
+          <w:rFonts w:cstheme="minorHAnsi"/>
+        </w:rPr>
+        <w:t>In order to</w:t>
+      </w:r>
+      <w:proofErr w:type="gramEnd"/>
+      <w:r>
+        <w:rPr>
+          <w:rFonts w:cstheme="minorHAnsi"/>
+        </w:rPr>
+        <w:t xml:space="preserve"> resist a torque of 25 N*m, a force of 6429 </w:t>
+      </w:r>
+      <w:proofErr w:type="spellStart"/>
+      <w:r>
+        <w:rPr>
+          <w:rFonts w:cstheme="minorHAnsi"/>
+        </w:rPr>
+        <w:t>lbs</w:t>
+      </w:r>
+      <w:proofErr w:type="spellEnd"/>
+      <w:r>
+        <w:rPr>
+          <w:rFonts w:cstheme="minorHAnsi"/>
+        </w:rPr>
+        <w:t xml:space="preserve"> would need to be applied to the shaft. This amount of force is unreasonable for the size of the prosthetic wrist and would not allow users to actuate the switch. To circumvent this problem a system of locking gears was introduced, and the proposed four-bar-linkage switch was traded for a sliding actuator which pushes a sliding collar to engage either the pulley or the locking gear. </w:t>
+      </w:r>
+    </w:p>
+    <w:p>
+      <w:pPr>
+        <w:tabs>
+          <w:tab w:val="left" w:pos="8550"/>
+        </w:tabs>
         <w:spacing w:line="480" w:lineRule="auto"/>
         <w:rPr>
           <w:rFonts w:cstheme="minorHAnsi"/>
         </w:rPr>
       </w:pPr>
+      <w:r>
+        <w:rPr>
+          <w:rFonts w:cstheme="minorHAnsi"/>
+        </w:rPr>
+        <w:tab/>
+      </w:r>
     </w:p>
     <w:p>
       <w:pPr>
@@ -1792,11 +2287,9 @@
     </w:p>
     <w:p>
       <w:pPr>
+        <w:keepNext/>
         <w:spacing w:line="480" w:lineRule="auto"/>
         <w:jc w:val="center"/>
-        <w:rPr>
-          <w:rFonts w:cstheme="minorHAnsi"/>
-        </w:rPr>
       </w:pPr>
       <w:r>
         <w:rPr>
@@ -1841,11 +2334,40 @@
     </w:p>
     <w:p>
       <w:pPr>
+        <w:pStyle w:val="Caption"/>
+        <w:jc w:val="center"/>
+      </w:pPr>
+      <w:r>
+        <w:t xml:space="preserve">Figure </w:t>
+      </w:r>
+      <w:fldSimple w:instr=" SEQ Figure \* ARABIC ">
+        <w:r>
+          <w:rPr>
+            <w:noProof/>
+          </w:rPr>
+          <w:t>1</w:t>
+        </w:r>
+      </w:fldSimple>
+      <w:r>
+        <w:t xml:space="preserve">: </w:t>
+      </w:r>
+      <w:r>
+        <w:t>Exploded View of Entire Wrist Assembly</w:t>
+      </w:r>
+    </w:p>
+    <w:p>
+      <w:pPr>
+        <w:pStyle w:val="Caption"/>
+        <w:rPr>
+          <w:rFonts w:cstheme="minorHAnsi"/>
+        </w:rPr>
+      </w:pPr>
+    </w:p>
+    <w:p>
+      <w:pPr>
+        <w:keepNext/>
         <w:spacing w:line="480" w:lineRule="auto"/>
         <w:jc w:val="center"/>
-        <w:rPr>
-          <w:rFonts w:cstheme="minorHAnsi"/>
-        </w:rPr>
       </w:pPr>
       <w:r>
         <w:rPr>
@@ -1891,20 +2413,32 @@
     </w:p>
     <w:p>
       <w:pPr>
+        <w:pStyle w:val="Caption"/>
+        <w:jc w:val="center"/>
+        <w:rPr>
+          <w:rFonts w:cstheme="minorHAnsi"/>
+        </w:rPr>
+      </w:pPr>
+      <w:r>
+        <w:t xml:space="preserve">Figure </w:t>
+      </w:r>
+      <w:fldSimple w:instr=" SEQ Figure \* ARABIC ">
+        <w:r>
+          <w:rPr>
+            <w:noProof/>
+          </w:rPr>
+          <w:t>2</w:t>
+        </w:r>
+      </w:fldSimple>
+      <w:r>
+        <w:t>: Unexploded View of Wrist Assembly</w:t>
+      </w:r>
+    </w:p>
+    <w:p>
+      <w:pPr>
+        <w:keepNext/>
         <w:spacing w:line="480" w:lineRule="auto"/>
         <w:jc w:val="center"/>
-        <w:rPr>
-          <w:rFonts w:cstheme="minorHAnsi"/>
-        </w:rPr>
-      </w:pPr>
-    </w:p>
-    <w:p>
-      <w:pPr>
-        <w:spacing w:line="480" w:lineRule="auto"/>
-        <w:jc w:val="center"/>
-        <w:rPr>
-          <w:rFonts w:cstheme="minorHAnsi"/>
-        </w:rPr>
       </w:pPr>
       <w:r>
         <w:rPr>
@@ -1912,8 +2446,8 @@
         </w:rPr>
         <w:drawing>
           <wp:inline distT="0" distB="0" distL="0" distR="0" wp14:anchorId="66889C7B" wp14:editId="117DC1B0">
-            <wp:extent cx="5943600" cy="3371215"/>
-            <wp:effectExtent l="0" t="0" r="0" b="635"/>
+            <wp:extent cx="5381625" cy="3052462"/>
+            <wp:effectExtent l="0" t="0" r="0" b="0"/>
             <wp:docPr id="11" name="Picture 11"/>
             <wp:cNvGraphicFramePr>
               <a:graphicFrameLocks xmlns:a="http://schemas.openxmlformats.org/drawingml/2006/main" noChangeAspect="1"/>
@@ -1934,7 +2468,7 @@
                   <pic:spPr>
                     <a:xfrm>
                       <a:off x="0" y="0"/>
-                      <a:ext cx="5943600" cy="3371215"/>
+                      <a:ext cx="5388388" cy="3056298"/>
                     </a:xfrm>
                     <a:prstGeom prst="rect">
                       <a:avLst/>
@@ -1949,6 +2483,29 @@
     </w:p>
     <w:p>
       <w:pPr>
+        <w:pStyle w:val="Caption"/>
+        <w:jc w:val="center"/>
+        <w:rPr>
+          <w:rFonts w:cstheme="minorHAnsi"/>
+        </w:rPr>
+      </w:pPr>
+      <w:r>
+        <w:t xml:space="preserve">Figure </w:t>
+      </w:r>
+      <w:fldSimple w:instr=" SEQ Figure \* ARABIC ">
+        <w:r>
+          <w:rPr>
+            <w:noProof/>
+          </w:rPr>
+          <w:t>3</w:t>
+        </w:r>
+      </w:fldSimple>
+      <w:r>
+        <w:t>: Unexploded View of Wrist Assembly with Removed Casing</w:t>
+      </w:r>
+    </w:p>
+    <w:p>
+      <w:pPr>
         <w:spacing w:line="480" w:lineRule="auto"/>
         <w:rPr>
           <w:rFonts w:cstheme="minorHAnsi"/>
@@ -2000,26 +2557,61 @@
         <w:rPr>
           <w:rFonts w:cstheme="minorHAnsi"/>
         </w:rPr>
-        <w:t xml:space="preserve"> (4 inch length excluding terminal device connection and 3 inch diameter)</w:t>
-      </w:r>
-      <w:r>
-        <w:rPr>
-          <w:rFonts w:cstheme="minorHAnsi"/>
-        </w:rPr>
-        <w:t xml:space="preserve"> set to ensure that it is compatible with most transradial amputees and is not unnecessarily bulky. The prosthetic is above the desired weight limit, weighing </w:t>
-      </w:r>
-      <w:r>
-        <w:rPr>
-          <w:rFonts w:cstheme="minorHAnsi"/>
-        </w:rPr>
-        <w:t>1.282 lbs</w:t>
-      </w:r>
-      <w:r>
-        <w:rPr>
-          <w:rFonts w:cstheme="minorHAnsi"/>
-          <w:b/>
-        </w:rPr>
-        <w:t xml:space="preserve"> </w:t>
+        <w:t xml:space="preserve"> (</w:t>
+      </w:r>
+      <w:proofErr w:type="gramStart"/>
+      <w:r>
+        <w:rPr>
+          <w:rFonts w:cstheme="minorHAnsi"/>
+        </w:rPr>
+        <w:t>4 inch</w:t>
+      </w:r>
+      <w:proofErr w:type="gramEnd"/>
+      <w:r>
+        <w:rPr>
+          <w:rFonts w:cstheme="minorHAnsi"/>
+        </w:rPr>
+        <w:t xml:space="preserve"> length excluding terminal device connection and 3 inch diameter)</w:t>
+      </w:r>
+      <w:r>
+        <w:rPr>
+          <w:rFonts w:cstheme="minorHAnsi"/>
+        </w:rPr>
+        <w:t xml:space="preserve"> set to ensure that it is compatible with most </w:t>
+      </w:r>
+      <w:proofErr w:type="spellStart"/>
+      <w:r>
+        <w:rPr>
+          <w:rFonts w:cstheme="minorHAnsi"/>
+        </w:rPr>
+        <w:t>transradial</w:t>
+      </w:r>
+      <w:proofErr w:type="spellEnd"/>
+      <w:r>
+        <w:rPr>
+          <w:rFonts w:cstheme="minorHAnsi"/>
+        </w:rPr>
+        <w:t xml:space="preserve"> amputees and is not unnecessarily bulky. The prosthetic is above the desired weight limit, weighing </w:t>
+      </w:r>
+      <w:r>
+        <w:rPr>
+          <w:rFonts w:cstheme="minorHAnsi"/>
+        </w:rPr>
+        <w:t xml:space="preserve">1.282 </w:t>
+      </w:r>
+      <w:proofErr w:type="spellStart"/>
+      <w:r>
+        <w:rPr>
+          <w:rFonts w:cstheme="minorHAnsi"/>
+        </w:rPr>
+        <w:t>lbs</w:t>
+      </w:r>
+      <w:proofErr w:type="spellEnd"/>
+      <w:r>
+        <w:rPr>
+          <w:rFonts w:cstheme="minorHAnsi"/>
+        </w:rPr>
+        <w:t>/</w:t>
       </w:r>
       <w:r>
         <w:rPr>
@@ -2049,7 +2641,15 @@
         <w:rPr>
           <w:rFonts w:cstheme="minorHAnsi"/>
         </w:rPr>
-        <w:t>can be used to purchase stronger and lighter materials such as carbon fiber to lower the overall weight of the prosthetic.</w:t>
+        <w:t>can be used to purchase stronger and lighter materials such as carbon fiber to lower the</w:t>
+      </w:r>
+      <w:bookmarkStart w:id="0" w:name="_GoBack"/>
+      <w:bookmarkEnd w:id="0"/>
+      <w:r>
+        <w:rPr>
+          <w:rFonts w:cstheme="minorHAnsi"/>
+        </w:rPr>
+        <w:t xml:space="preserve"> overall weight of the prosthetic.</w:t>
       </w:r>
     </w:p>
     <w:p>
@@ -2064,7 +2664,21 @@
           <w:rFonts w:cstheme="minorHAnsi"/>
         </w:rPr>
         <w:tab/>
-        <w:t xml:space="preserve">This design has many (33) parts, but assembly of these parts is relatively simple. Many connections between parts are press-fit or sliding fits. However, some of these parts, such as the LOCKINGSHAFT and SHAFT_ENGAGER are complicated and difficult to create. The support frame cap and slider box are built to be attached after the internal mechanisms have been put on the shaft. The protective casing can be 3D printed and can be slid on from the back of the assembly and glued in place. </w:t>
+        <w:t xml:space="preserve">This design has many (33) parts, but assembly of these parts is relatively simple. Many connections between parts are press-fit or sliding fits. However, some of these parts, such as the LOCKINGSHAFT and SHAFT_ENGAGER </w:t>
+      </w:r>
+      <w:proofErr w:type="gramStart"/>
+      <w:r>
+        <w:rPr>
+          <w:rFonts w:cstheme="minorHAnsi"/>
+        </w:rPr>
+        <w:t>are</w:t>
+      </w:r>
+      <w:proofErr w:type="gramEnd"/>
+      <w:r>
+        <w:rPr>
+          <w:rFonts w:cstheme="minorHAnsi"/>
+        </w:rPr>
+        <w:t xml:space="preserve"> complicated and difficult to create. The support frame cap and slider box are built to be attached after the internal mechanisms have been put on the shaft. The protective casing can be 3D printed and can be slid on from the back of the assembly and glued in place. </w:t>
       </w:r>
     </w:p>
     <w:p>
@@ -2183,11 +2797,19 @@
                 <w:rFonts w:cstheme="minorHAnsi"/>
               </w:rPr>
             </w:pPr>
-            <w:r>
-              <w:rPr>
-                <w:rFonts w:cstheme="minorHAnsi"/>
-              </w:rPr>
-              <w:t>Creo Part Name</w:t>
+            <w:proofErr w:type="spellStart"/>
+            <w:r>
+              <w:rPr>
+                <w:rFonts w:cstheme="minorHAnsi"/>
+              </w:rPr>
+              <w:t>Creo</w:t>
+            </w:r>
+            <w:proofErr w:type="spellEnd"/>
+            <w:r>
+              <w:rPr>
+                <w:rFonts w:cstheme="minorHAnsi"/>
+              </w:rPr>
+              <w:t xml:space="preserve"> Part Name</w:t>
             </w:r>
           </w:p>
         </w:tc>
@@ -4593,8 +5215,6 @@
               </w:rPr>
               <w:t>½”</w:t>
             </w:r>
-            <w:bookmarkStart w:id="0" w:name="_GoBack"/>
-            <w:bookmarkEnd w:id="0"/>
             <w:r>
               <w:rPr>
                 <w:rFonts w:cstheme="minorHAnsi"/>
@@ -4864,39 +5484,44 @@
         <w:rPr>
           <w:rFonts w:cstheme="minorHAnsi"/>
         </w:rPr>
-        <w:t xml:space="preserve">were conducted for different loading conditions on the prosthetic wrists. The first loading conditions was a moment applied to the end of the shaft with a magnitude of 15 N*m, the maximum </w:t>
+        <w:t>were conducted for different loading conditions on the prosthetic wris</w:t>
+      </w:r>
+      <w:r>
+        <w:rPr>
+          <w:rFonts w:cstheme="minorHAnsi"/>
+        </w:rPr>
+        <w:t>ts. The first loading condition</w:t>
+      </w:r>
+      <w:r>
+        <w:rPr>
+          <w:rFonts w:cstheme="minorHAnsi"/>
+        </w:rPr>
+        <w:t xml:space="preserve"> was a moment applied to the end of the shaft with a magnitude of 15 N*m, the maximum torque specified in the design requirements. The torque was applied as a coupled force on the radius of the shaft distributed over the portion of the shaft extending beyond the bearing. </w:t>
+      </w:r>
+      <w:r>
+        <w:rPr>
+          <w:rFonts w:cstheme="minorHAnsi"/>
+        </w:rPr>
+        <w:t xml:space="preserve">The displacement of the shaft was constrained at the key. </w:t>
+      </w:r>
+      <w:r>
+        <w:rPr>
+          <w:rFonts w:cstheme="minorHAnsi"/>
+        </w:rPr>
+        <w:t xml:space="preserve">The results are shown in </w:t>
+      </w:r>
+      <w:r>
+        <w:rPr>
+          <w:rFonts w:cstheme="minorHAnsi"/>
+        </w:rPr>
+        <w:t>Figure 4</w:t>
       </w:r>
       <w:r>
         <w:rPr>
           <w:rFonts w:cstheme="minorHAnsi"/>
           <w:b/>
         </w:rPr>
-        <w:t>allowable</w:t>
-      </w:r>
-      <w:r>
-        <w:rPr>
-          <w:rFonts w:cstheme="minorHAnsi"/>
-        </w:rPr>
-        <w:t xml:space="preserve"> torque specified in the design requirements. The torque was applied as a coupled force on the radius of the shaft distributed over the portion of the shaft extending beyond the bearing. </w:t>
-      </w:r>
-      <w:r>
-        <w:rPr>
-          <w:rFonts w:cstheme="minorHAnsi"/>
-        </w:rPr>
-        <w:t xml:space="preserve">The displacement of the shaft was constrained at the key. </w:t>
-      </w:r>
-      <w:r>
-        <w:rPr>
-          <w:rFonts w:cstheme="minorHAnsi"/>
-        </w:rPr>
-        <w:t xml:space="preserve">The results are shown in </w:t>
-      </w:r>
-      <w:r>
-        <w:rPr>
-          <w:rFonts w:cstheme="minorHAnsi"/>
-          <w:b/>
-        </w:rPr>
-        <w:t xml:space="preserve">FIGURE X </w:t>
+        <w:t xml:space="preserve"> </w:t>
       </w:r>
       <w:r>
         <w:rPr>
@@ -4916,11 +5541,10 @@
         <w:rPr>
           <w:noProof/>
         </w:rPr>
-        <w:lastRenderedPageBreak/>
         <w:drawing>
           <wp:inline distT="0" distB="0" distL="0" distR="0" wp14:anchorId="1E6D719C" wp14:editId="4F9B36A7">
-            <wp:extent cx="5943600" cy="3385185"/>
-            <wp:effectExtent l="0" t="0" r="0" b="5715"/>
+            <wp:extent cx="5502096" cy="3133725"/>
+            <wp:effectExtent l="0" t="0" r="3810" b="0"/>
             <wp:docPr id="1" name="Picture 1"/>
             <wp:cNvGraphicFramePr>
               <a:graphicFrameLocks xmlns:a="http://schemas.openxmlformats.org/drawingml/2006/main" noChangeAspect="1"/>
@@ -4941,7 +5565,7 @@
                   <pic:spPr>
                     <a:xfrm>
                       <a:off x="0" y="0"/>
-                      <a:ext cx="5943600" cy="3385185"/>
+                      <a:ext cx="5548931" cy="3160400"/>
                     </a:xfrm>
                     <a:prstGeom prst="rect">
                       <a:avLst/>
@@ -4978,7 +5602,7 @@
         <w:rPr>
           <w:noProof/>
         </w:rPr>
-        <w:t>1</w:t>
+        <w:t>4</w:t>
       </w:r>
       <w:r>
         <w:rPr>
@@ -4994,10 +5618,24 @@
     <w:p>
       <w:pPr>
         <w:spacing w:line="480" w:lineRule="auto"/>
-      </w:pPr>
-      <w:r>
-        <w:t>There were stress concentrations at the sharp corners of the key, reaching a maximum of 1118 ksi. This significantly exceed the ultimate tensile strength of 6061 aluminum of 45 ksi</w:t>
-      </w:r>
+        <w:ind w:firstLine="720"/>
+      </w:pPr>
+      <w:r>
+        <w:t xml:space="preserve">There were stress concentrations at the sharp corners of the key, reaching a maximum of 1118 </w:t>
+      </w:r>
+      <w:proofErr w:type="spellStart"/>
+      <w:r>
+        <w:t>ksi</w:t>
+      </w:r>
+      <w:proofErr w:type="spellEnd"/>
+      <w:r>
+        <w:t xml:space="preserve">. This significantly exceed the ultimate tensile strength of 6061 aluminum of 45 </w:t>
+      </w:r>
+      <w:proofErr w:type="spellStart"/>
+      <w:r>
+        <w:t>ksi</w:t>
+      </w:r>
+      <w:proofErr w:type="spellEnd"/>
       <w:r>
         <w:t xml:space="preserve">, and therefore would result in failure of the part at the key. However, these stress concentrations may be mitigated by rounding the corners of the key and eliminating sharp edges. </w:t>
       </w:r>
@@ -5020,7 +5658,6 @@
         <w:rPr>
           <w:noProof/>
         </w:rPr>
-        <w:lastRenderedPageBreak/>
         <w:drawing>
           <wp:inline distT="0" distB="0" distL="0" distR="0" wp14:anchorId="78666501" wp14:editId="717049E9">
             <wp:extent cx="5943600" cy="3232150"/>
@@ -5079,7 +5716,7 @@
         <w:rPr>
           <w:noProof/>
         </w:rPr>
-        <w:t>2</w:t>
+        <w:t>5</w:t>
       </w:r>
       <w:r>
         <w:rPr>
@@ -5105,6 +5742,9 @@
         <w:tab/>
         <w:t>Due to the supports from the bearing, the stress on the shaft due to the force was low, not exceeding 84.6 psi anywhere on the shaft. This is below the ultimate tensile strength of 45,000 psi of the 6061 Aluminum meaning that the shaft would not likely not fail due to the bending force.</w:t>
       </w:r>
+      <w:r>
+        <w:t xml:space="preserve"> </w:t>
+      </w:r>
     </w:p>
     <w:p>
       <w:pPr>
@@ -5117,10 +5757,27 @@
       </w:pPr>
       <w:r>
         <w:tab/>
-        <w:t xml:space="preserve">The final stress analysis involved applying the same bending force to the frame of the prosthetic, which would be supporting the load from the shaft. The 200 lb force was applied to the ends of the four ribs extending towards the front of the prosthetic. The displacement </w:t>
-      </w:r>
-      <w:r>
-        <w:t xml:space="preserve">of the frame was fixed on the back surface. </w:t>
+        <w:t xml:space="preserve">The final stress analysis involved applying the same bending force to the frame of the prosthetic, which would be supporting the load from the shaft. The 200 </w:t>
+      </w:r>
+      <w:proofErr w:type="spellStart"/>
+      <w:r>
+        <w:t>lb</w:t>
+      </w:r>
+      <w:proofErr w:type="spellEnd"/>
+      <w:r>
+        <w:t xml:space="preserve"> force was applied to the ends of the four ribs extending towards the front of the prosthetic. The displacement </w:t>
+      </w:r>
+      <w:r>
+        <w:t>of the frame was fixed on the back surface</w:t>
+      </w:r>
+      <w:r>
+        <w:t>, simulating the wri</w:t>
+      </w:r>
+      <w:r>
+        <w:t>st being attached to an amputee’s stump</w:t>
+      </w:r>
+      <w:r>
+        <w:t xml:space="preserve">. </w:t>
       </w:r>
     </w:p>
     <w:p/>
@@ -5132,10 +5789,9 @@
         <w:rPr>
           <w:noProof/>
         </w:rPr>
-        <w:lastRenderedPageBreak/>
         <w:drawing>
           <wp:inline distT="0" distB="0" distL="0" distR="0" wp14:anchorId="0FA8DF82" wp14:editId="19249A1C">
-            <wp:extent cx="5943600" cy="3453765"/>
+            <wp:extent cx="6081290" cy="3533775"/>
             <wp:effectExtent l="0" t="0" r="0" b="0"/>
             <wp:docPr id="8" name="Picture 8"/>
             <wp:cNvGraphicFramePr>
@@ -5157,7 +5813,7 @@
                   <pic:spPr>
                     <a:xfrm>
                       <a:off x="0" y="0"/>
-                      <a:ext cx="5943600" cy="3453765"/>
+                      <a:ext cx="6087545" cy="3537409"/>
                     </a:xfrm>
                     <a:prstGeom prst="rect">
                       <a:avLst/>
@@ -5191,7 +5847,7 @@
         <w:rPr>
           <w:noProof/>
         </w:rPr>
-        <w:t>3</w:t>
+        <w:t>6</w:t>
       </w:r>
       <w:r>
         <w:rPr>
@@ -5215,7 +5871,15 @@
       </w:pPr>
       <w:r>
         <w:tab/>
-        <w:t xml:space="preserve">The maximum stresses occurred at the joint between the hoops and the ribs, reaching a peak value of 408 psi. Since the maximum stress is below the ultimate strength of the 6061 aluminum, the frame would mostly likely not fail under the bending load condition. As mentioned previously, these stress concentrations could be further reduced by rounding the sharp edges, further increasing the strength of the frame. </w:t>
+        <w:t xml:space="preserve">The maximum stresses occurred at the joint between the hoops and the ribs, reaching a peak value of 408 psi. Since the maximum stress is below the ultimate strength of the 6061 </w:t>
+      </w:r>
+      <w:proofErr w:type="gramStart"/>
+      <w:r>
+        <w:t>aluminum</w:t>
+      </w:r>
+      <w:proofErr w:type="gramEnd"/>
+      <w:r>
+        <w:t xml:space="preserve">, the frame would mostly likely not fail under the bending load condition. As mentioned previously, these stress concentrations could be further reduced by rounding the sharp edges, further increasing the strength of the frame. </w:t>
       </w:r>
     </w:p>
     <w:p>
@@ -5226,11 +5890,21 @@
           <w:b/>
         </w:rPr>
       </w:pPr>
-      <w:r>
+    </w:p>
+    <w:p>
+      <w:pPr>
+        <w:spacing w:line="480" w:lineRule="auto"/>
         <w:rPr>
           <w:rFonts w:cstheme="minorHAnsi"/>
           <w:b/>
         </w:rPr>
+      </w:pPr>
+      <w:r>
+        <w:rPr>
+          <w:rFonts w:cstheme="minorHAnsi"/>
+          <w:b/>
+        </w:rPr>
+        <w:lastRenderedPageBreak/>
         <w:t>Animations (10):</w:t>
       </w:r>
     </w:p>
@@ -5375,7 +6049,23 @@
           <w:rFonts w:eastAsia="Times New Roman" w:cstheme="minorHAnsi"/>
           <w:color w:val="000000"/>
         </w:rPr>
-        <w:t xml:space="preserve">Boone, D. C., &amp; Azen, S. P. (1979). Normal Range of Motion of Joints in Male Subjects. </w:t>
+        <w:t xml:space="preserve">Boone, D. C., &amp; </w:t>
+      </w:r>
+      <w:proofErr w:type="spellStart"/>
+      <w:r>
+        <w:rPr>
+          <w:rFonts w:eastAsia="Times New Roman" w:cstheme="minorHAnsi"/>
+          <w:color w:val="000000"/>
+        </w:rPr>
+        <w:t>Azen</w:t>
+      </w:r>
+      <w:proofErr w:type="spellEnd"/>
+      <w:r>
+        <w:rPr>
+          <w:rFonts w:eastAsia="Times New Roman" w:cstheme="minorHAnsi"/>
+          <w:color w:val="000000"/>
+        </w:rPr>
+        <w:t xml:space="preserve">, S. P. (1979). Normal Range of Motion of Joints in Male Subjects. </w:t>
       </w:r>
       <w:r>
         <w:rPr>
@@ -5464,7 +6154,23 @@
           <w:rFonts w:eastAsia="Times New Roman" w:cstheme="minorHAnsi"/>
           <w:color w:val="333333"/>
         </w:rPr>
-        <w:t xml:space="preserve">of transradial prosthesis users during common tasks. </w:t>
+        <w:t xml:space="preserve">of </w:t>
+      </w:r>
+      <w:proofErr w:type="spellStart"/>
+      <w:r>
+        <w:rPr>
+          <w:rFonts w:eastAsia="Times New Roman" w:cstheme="minorHAnsi"/>
+          <w:color w:val="333333"/>
+        </w:rPr>
+        <w:t>transradial</w:t>
+      </w:r>
+      <w:proofErr w:type="spellEnd"/>
+      <w:r>
+        <w:rPr>
+          <w:rFonts w:eastAsia="Times New Roman" w:cstheme="minorHAnsi"/>
+          <w:color w:val="333333"/>
+        </w:rPr>
+        <w:t xml:space="preserve"> prosthesis users during common tasks. </w:t>
       </w:r>
       <w:r>
         <w:rPr>
@@ -5496,7 +6202,23 @@
           <w:rFonts w:eastAsia="Times New Roman" w:cstheme="minorHAnsi"/>
           <w:color w:val="333333"/>
         </w:rPr>
-        <w:t>(9), 1128-1135. doi:10.1016/j.clinbiomech.2008.05.008</w:t>
+        <w:t xml:space="preserve">(9), 1128-1135. </w:t>
+      </w:r>
+      <w:proofErr w:type="gramStart"/>
+      <w:r>
+        <w:rPr>
+          <w:rFonts w:eastAsia="Times New Roman" w:cstheme="minorHAnsi"/>
+          <w:color w:val="333333"/>
+        </w:rPr>
+        <w:t>doi:10.1016/j.clinbiomech</w:t>
+      </w:r>
+      <w:proofErr w:type="gramEnd"/>
+      <w:r>
+        <w:rPr>
+          <w:rFonts w:eastAsia="Times New Roman" w:cstheme="minorHAnsi"/>
+          <w:color w:val="333333"/>
+        </w:rPr>
+        <w:t>.2008.05.008</w:t>
       </w:r>
     </w:p>
     <w:p>
@@ -5514,12 +6236,37 @@
           <w:rFonts w:eastAsia="Times New Roman" w:cstheme="minorHAnsi"/>
         </w:rPr>
       </w:pPr>
-      <w:r>
-        <w:rPr>
-          <w:rFonts w:eastAsia="Times New Roman" w:cstheme="minorHAnsi"/>
-          <w:color w:val="000000"/>
-        </w:rPr>
-        <w:t xml:space="preserve">Dalley, S. A., Wiste, T. E., Withrow, T. J., &amp; Goldfarb, M. (2009). Design of a Multifunctional </w:t>
+      <w:proofErr w:type="spellStart"/>
+      <w:r>
+        <w:rPr>
+          <w:rFonts w:eastAsia="Times New Roman" w:cstheme="minorHAnsi"/>
+          <w:color w:val="000000"/>
+        </w:rPr>
+        <w:t>Dalley</w:t>
+      </w:r>
+      <w:proofErr w:type="spellEnd"/>
+      <w:r>
+        <w:rPr>
+          <w:rFonts w:eastAsia="Times New Roman" w:cstheme="minorHAnsi"/>
+          <w:color w:val="000000"/>
+        </w:rPr>
+        <w:t xml:space="preserve">, S. A., </w:t>
+      </w:r>
+      <w:proofErr w:type="spellStart"/>
+      <w:r>
+        <w:rPr>
+          <w:rFonts w:eastAsia="Times New Roman" w:cstheme="minorHAnsi"/>
+          <w:color w:val="000000"/>
+        </w:rPr>
+        <w:t>Wiste</w:t>
+      </w:r>
+      <w:proofErr w:type="spellEnd"/>
+      <w:r>
+        <w:rPr>
+          <w:rFonts w:eastAsia="Times New Roman" w:cstheme="minorHAnsi"/>
+          <w:color w:val="000000"/>
+        </w:rPr>
+        <w:t xml:space="preserve">, T. E., Withrow, T. J., &amp; Goldfarb, M. (2009). Design of a Multifunctional </w:t>
       </w:r>
     </w:p>
     <w:p>
@@ -5535,7 +6282,23 @@
           <w:rFonts w:eastAsia="Times New Roman" w:cstheme="minorHAnsi"/>
           <w:color w:val="000000"/>
         </w:rPr>
-        <w:t xml:space="preserve">Anthropomorphic Prosthetic Hand With Extrinsic Actuation. </w:t>
+        <w:t xml:space="preserve">Anthropomorphic Prosthetic Hand </w:t>
+      </w:r>
+      <w:proofErr w:type="gramStart"/>
+      <w:r>
+        <w:rPr>
+          <w:rFonts w:eastAsia="Times New Roman" w:cstheme="minorHAnsi"/>
+          <w:color w:val="000000"/>
+        </w:rPr>
+        <w:t>With</w:t>
+      </w:r>
+      <w:proofErr w:type="gramEnd"/>
+      <w:r>
+        <w:rPr>
+          <w:rFonts w:eastAsia="Times New Roman" w:cstheme="minorHAnsi"/>
+          <w:color w:val="000000"/>
+        </w:rPr>
+        <w:t xml:space="preserve"> Extrinsic Actuation. </w:t>
       </w:r>
       <w:r>
         <w:rPr>
@@ -5585,12 +6348,53 @@
           <w:rFonts w:eastAsia="Times New Roman" w:cstheme="minorHAnsi"/>
         </w:rPr>
       </w:pPr>
-      <w:r>
-        <w:rPr>
-          <w:rFonts w:eastAsia="Times New Roman" w:cstheme="minorHAnsi"/>
-          <w:color w:val="000000"/>
-        </w:rPr>
-        <w:t xml:space="preserve">Kyberd, P. J., Lemaire, E. D., Scheme, E., MacPhail, C., Goudreau, L., Bush, G., &amp; Brookshaw, </w:t>
+      <w:proofErr w:type="spellStart"/>
+      <w:r>
+        <w:rPr>
+          <w:rFonts w:eastAsia="Times New Roman" w:cstheme="minorHAnsi"/>
+          <w:color w:val="000000"/>
+        </w:rPr>
+        <w:t>Kyberd</w:t>
+      </w:r>
+      <w:proofErr w:type="spellEnd"/>
+      <w:r>
+        <w:rPr>
+          <w:rFonts w:eastAsia="Times New Roman" w:cstheme="minorHAnsi"/>
+          <w:color w:val="000000"/>
+        </w:rPr>
+        <w:t xml:space="preserve">, P. J., Lemaire, E. D., Scheme, E., </w:t>
+      </w:r>
+      <w:proofErr w:type="spellStart"/>
+      <w:r>
+        <w:rPr>
+          <w:rFonts w:eastAsia="Times New Roman" w:cstheme="minorHAnsi"/>
+          <w:color w:val="000000"/>
+        </w:rPr>
+        <w:t>MacPhail</w:t>
+      </w:r>
+      <w:proofErr w:type="spellEnd"/>
+      <w:r>
+        <w:rPr>
+          <w:rFonts w:eastAsia="Times New Roman" w:cstheme="minorHAnsi"/>
+          <w:color w:val="000000"/>
+        </w:rPr>
+        <w:t xml:space="preserve">, C., Goudreau, L., Bush, G., &amp; </w:t>
+      </w:r>
+      <w:proofErr w:type="spellStart"/>
+      <w:r>
+        <w:rPr>
+          <w:rFonts w:eastAsia="Times New Roman" w:cstheme="minorHAnsi"/>
+          <w:color w:val="000000"/>
+        </w:rPr>
+        <w:t>Brookshaw</w:t>
+      </w:r>
+      <w:proofErr w:type="spellEnd"/>
+      <w:r>
+        <w:rPr>
+          <w:rFonts w:eastAsia="Times New Roman" w:cstheme="minorHAnsi"/>
+          <w:color w:val="000000"/>
+        </w:rPr>
+        <w:t xml:space="preserve">, </w:t>
       </w:r>
     </w:p>
     <w:p>
@@ -5656,12 +6460,37 @@
           <w:rFonts w:eastAsia="Times New Roman" w:cstheme="minorHAnsi"/>
         </w:rPr>
       </w:pPr>
-      <w:r>
-        <w:rPr>
-          <w:rFonts w:eastAsia="Times New Roman" w:cstheme="minorHAnsi"/>
-          <w:color w:val="000000"/>
-        </w:rPr>
-        <w:t xml:space="preserve">McGimpsey, G., &amp; Bradford, T. C. (n.d.). Limb Prosthetics Services and Devices. Worcester, </w:t>
+      <w:proofErr w:type="spellStart"/>
+      <w:r>
+        <w:rPr>
+          <w:rFonts w:eastAsia="Times New Roman" w:cstheme="minorHAnsi"/>
+          <w:color w:val="000000"/>
+        </w:rPr>
+        <w:t>McGimpsey</w:t>
+      </w:r>
+      <w:proofErr w:type="spellEnd"/>
+      <w:r>
+        <w:rPr>
+          <w:rFonts w:eastAsia="Times New Roman" w:cstheme="minorHAnsi"/>
+          <w:color w:val="000000"/>
+        </w:rPr>
+        <w:t>, G., &amp; Bradford, T. C. (</w:t>
+      </w:r>
+      <w:proofErr w:type="spellStart"/>
+      <w:r>
+        <w:rPr>
+          <w:rFonts w:eastAsia="Times New Roman" w:cstheme="minorHAnsi"/>
+          <w:color w:val="000000"/>
+        </w:rPr>
+        <w:t>n.d.</w:t>
+      </w:r>
+      <w:proofErr w:type="spellEnd"/>
+      <w:r>
+        <w:rPr>
+          <w:rFonts w:eastAsia="Times New Roman" w:cstheme="minorHAnsi"/>
+          <w:color w:val="000000"/>
+        </w:rPr>
+        <w:t xml:space="preserve">). Limb Prosthetics Services and Devices. Worcester, </w:t>
       </w:r>
     </w:p>
     <w:p>
@@ -5734,12 +6563,21 @@
           <w:rFonts w:eastAsia="Times New Roman" w:cstheme="minorHAnsi"/>
         </w:rPr>
       </w:pPr>
+      <w:proofErr w:type="spellStart"/>
       <w:r>
         <w:rPr>
           <w:rFonts w:eastAsia="Times New Roman" w:cstheme="minorHAnsi"/>
           <w:color w:val="333333"/>
         </w:rPr>
-        <w:t xml:space="preserve">Roose, C., &amp; Plettenburg, D. H. (2014). </w:t>
+        <w:t>Roose</w:t>
+      </w:r>
+      <w:proofErr w:type="spellEnd"/>
+      <w:r>
+        <w:rPr>
+          <w:rFonts w:eastAsia="Times New Roman" w:cstheme="minorHAnsi"/>
+          <w:color w:val="333333"/>
+        </w:rPr>
+        <w:t xml:space="preserve">, C., &amp; Plettenburg, D. H. (2014). </w:t>
       </w:r>
       <w:r>
         <w:rPr>
@@ -5796,7 +6634,23 @@
           <w:rFonts w:eastAsia="Times New Roman" w:cstheme="minorHAnsi"/>
           <w:color w:val="333333"/>
         </w:rPr>
-        <w:t xml:space="preserve">Roy, S. H., Wolf, S. L., &amp; Scalzitti, D. A. (2013). </w:t>
+        <w:t xml:space="preserve">Roy, S. H., Wolf, S. L., &amp; </w:t>
+      </w:r>
+      <w:proofErr w:type="spellStart"/>
+      <w:r>
+        <w:rPr>
+          <w:rFonts w:eastAsia="Times New Roman" w:cstheme="minorHAnsi"/>
+          <w:color w:val="333333"/>
+        </w:rPr>
+        <w:t>Scalzitti</w:t>
+      </w:r>
+      <w:proofErr w:type="spellEnd"/>
+      <w:r>
+        <w:rPr>
+          <w:rFonts w:eastAsia="Times New Roman" w:cstheme="minorHAnsi"/>
+          <w:color w:val="333333"/>
+        </w:rPr>
+        <w:t xml:space="preserve">, D. A. (2013). </w:t>
       </w:r>
       <w:r>
         <w:rPr>
@@ -5860,7 +6714,23 @@
           <w:rFonts w:eastAsia="Times New Roman" w:cstheme="minorHAnsi"/>
           <w:color w:val="000000"/>
         </w:rPr>
-        <w:t>. (n.d.). Washington, DC: U.S. Patent and Trademark Office.</w:t>
+        <w:t>. (</w:t>
+      </w:r>
+      <w:proofErr w:type="spellStart"/>
+      <w:r>
+        <w:rPr>
+          <w:rFonts w:eastAsia="Times New Roman" w:cstheme="minorHAnsi"/>
+          <w:color w:val="000000"/>
+        </w:rPr>
+        <w:t>n.d.</w:t>
+      </w:r>
+      <w:proofErr w:type="spellEnd"/>
+      <w:r>
+        <w:rPr>
+          <w:rFonts w:eastAsia="Times New Roman" w:cstheme="minorHAnsi"/>
+          <w:color w:val="000000"/>
+        </w:rPr>
+        <w:t>). Washington, DC: U.S. Patent and Trademark Office.</w:t>
       </w:r>
     </w:p>
     <w:p>
@@ -5875,7 +6745,71 @@
           <w:rFonts w:eastAsia="Times New Roman" w:cstheme="minorHAnsi"/>
           <w:color w:val="000000"/>
         </w:rPr>
-        <w:t xml:space="preserve">Cipriani, C., Controzzi, M., &amp; Carrozza, M. C. (2011). The SmartHand Transradial Prosthesis. </w:t>
+        <w:t xml:space="preserve">Cipriani, C., </w:t>
+      </w:r>
+      <w:proofErr w:type="spellStart"/>
+      <w:r>
+        <w:rPr>
+          <w:rFonts w:eastAsia="Times New Roman" w:cstheme="minorHAnsi"/>
+          <w:color w:val="000000"/>
+        </w:rPr>
+        <w:t>Controzzi</w:t>
+      </w:r>
+      <w:proofErr w:type="spellEnd"/>
+      <w:r>
+        <w:rPr>
+          <w:rFonts w:eastAsia="Times New Roman" w:cstheme="minorHAnsi"/>
+          <w:color w:val="000000"/>
+        </w:rPr>
+        <w:t xml:space="preserve">, M., &amp; </w:t>
+      </w:r>
+      <w:proofErr w:type="spellStart"/>
+      <w:r>
+        <w:rPr>
+          <w:rFonts w:eastAsia="Times New Roman" w:cstheme="minorHAnsi"/>
+          <w:color w:val="000000"/>
+        </w:rPr>
+        <w:t>Carrozza</w:t>
+      </w:r>
+      <w:proofErr w:type="spellEnd"/>
+      <w:r>
+        <w:rPr>
+          <w:rFonts w:eastAsia="Times New Roman" w:cstheme="minorHAnsi"/>
+          <w:color w:val="000000"/>
+        </w:rPr>
+        <w:t xml:space="preserve">, M. C. (2011). The </w:t>
+      </w:r>
+      <w:proofErr w:type="spellStart"/>
+      <w:r>
+        <w:rPr>
+          <w:rFonts w:eastAsia="Times New Roman" w:cstheme="minorHAnsi"/>
+          <w:color w:val="000000"/>
+        </w:rPr>
+        <w:t>SmartHand</w:t>
+      </w:r>
+      <w:proofErr w:type="spellEnd"/>
+      <w:r>
+        <w:rPr>
+          <w:rFonts w:eastAsia="Times New Roman" w:cstheme="minorHAnsi"/>
+          <w:color w:val="000000"/>
+        </w:rPr>
+        <w:t xml:space="preserve"> </w:t>
+      </w:r>
+      <w:proofErr w:type="spellStart"/>
+      <w:r>
+        <w:rPr>
+          <w:rFonts w:eastAsia="Times New Roman" w:cstheme="minorHAnsi"/>
+          <w:color w:val="000000"/>
+        </w:rPr>
+        <w:t>Transradial</w:t>
+      </w:r>
+      <w:proofErr w:type="spellEnd"/>
+      <w:r>
+        <w:rPr>
+          <w:rFonts w:eastAsia="Times New Roman" w:cstheme="minorHAnsi"/>
+          <w:color w:val="000000"/>
+        </w:rPr>
+        <w:t xml:space="preserve"> Prosthesis. </w:t>
       </w:r>
     </w:p>
     <w:p>
@@ -5893,15 +6827,9 @@
           <w:iCs/>
           <w:color w:val="000000"/>
         </w:rPr>
-        <w:t>Journal of NeuroEngineering and Rehabilitation,</w:t>
-      </w:r>
-      <w:r>
-        <w:rPr>
-          <w:rFonts w:eastAsia="Times New Roman" w:cstheme="minorHAnsi"/>
-          <w:color w:val="000000"/>
-        </w:rPr>
-        <w:t xml:space="preserve"> </w:t>
-      </w:r>
+        <w:t xml:space="preserve">Journal of </w:t>
+      </w:r>
+      <w:proofErr w:type="spellStart"/>
       <w:r>
         <w:rPr>
           <w:rFonts w:eastAsia="Times New Roman" w:cstheme="minorHAnsi"/>
@@ -5909,6 +6837,32 @@
           <w:iCs/>
           <w:color w:val="000000"/>
         </w:rPr>
+        <w:t>NeuroEngineering</w:t>
+      </w:r>
+      <w:proofErr w:type="spellEnd"/>
+      <w:r>
+        <w:rPr>
+          <w:rFonts w:eastAsia="Times New Roman" w:cstheme="minorHAnsi"/>
+          <w:i/>
+          <w:iCs/>
+          <w:color w:val="000000"/>
+        </w:rPr>
+        <w:t xml:space="preserve"> and Rehabilitation,</w:t>
+      </w:r>
+      <w:r>
+        <w:rPr>
+          <w:rFonts w:eastAsia="Times New Roman" w:cstheme="minorHAnsi"/>
+          <w:color w:val="000000"/>
+        </w:rPr>
+        <w:t xml:space="preserve"> </w:t>
+      </w:r>
+      <w:r>
+        <w:rPr>
+          <w:rFonts w:eastAsia="Times New Roman" w:cstheme="minorHAnsi"/>
+          <w:i/>
+          <w:iCs/>
+          <w:color w:val="000000"/>
+        </w:rPr>
         <w:t>8</w:t>
       </w:r>
       <w:r>
@@ -5934,12 +6888,69 @@
           <w:rFonts w:eastAsia="Times New Roman" w:cstheme="minorHAnsi"/>
         </w:rPr>
       </w:pPr>
-      <w:r>
-        <w:rPr>
-          <w:rFonts w:eastAsia="Times New Roman" w:cstheme="minorHAnsi"/>
-          <w:color w:val="000000"/>
-        </w:rPr>
-        <w:t xml:space="preserve">Wiste, T. E., Dalley, S. A., Varol, H. A., &amp; Goldfarb, M. (2011). Design of a Multigrasp </w:t>
+      <w:proofErr w:type="spellStart"/>
+      <w:r>
+        <w:rPr>
+          <w:rFonts w:eastAsia="Times New Roman" w:cstheme="minorHAnsi"/>
+          <w:color w:val="000000"/>
+        </w:rPr>
+        <w:t>Wiste</w:t>
+      </w:r>
+      <w:proofErr w:type="spellEnd"/>
+      <w:r>
+        <w:rPr>
+          <w:rFonts w:eastAsia="Times New Roman" w:cstheme="minorHAnsi"/>
+          <w:color w:val="000000"/>
+        </w:rPr>
+        <w:t xml:space="preserve">, T. E., </w:t>
+      </w:r>
+      <w:proofErr w:type="spellStart"/>
+      <w:r>
+        <w:rPr>
+          <w:rFonts w:eastAsia="Times New Roman" w:cstheme="minorHAnsi"/>
+          <w:color w:val="000000"/>
+        </w:rPr>
+        <w:t>Dalley</w:t>
+      </w:r>
+      <w:proofErr w:type="spellEnd"/>
+      <w:r>
+        <w:rPr>
+          <w:rFonts w:eastAsia="Times New Roman" w:cstheme="minorHAnsi"/>
+          <w:color w:val="000000"/>
+        </w:rPr>
+        <w:t xml:space="preserve">, S. A., </w:t>
+      </w:r>
+      <w:proofErr w:type="spellStart"/>
+      <w:r>
+        <w:rPr>
+          <w:rFonts w:eastAsia="Times New Roman" w:cstheme="minorHAnsi"/>
+          <w:color w:val="000000"/>
+        </w:rPr>
+        <w:t>Varol</w:t>
+      </w:r>
+      <w:proofErr w:type="spellEnd"/>
+      <w:r>
+        <w:rPr>
+          <w:rFonts w:eastAsia="Times New Roman" w:cstheme="minorHAnsi"/>
+          <w:color w:val="000000"/>
+        </w:rPr>
+        <w:t xml:space="preserve">, H. A., &amp; Goldfarb, M. (2011). Design of a </w:t>
+      </w:r>
+      <w:proofErr w:type="spellStart"/>
+      <w:r>
+        <w:rPr>
+          <w:rFonts w:eastAsia="Times New Roman" w:cstheme="minorHAnsi"/>
+          <w:color w:val="000000"/>
+        </w:rPr>
+        <w:t>Multigrasp</w:t>
+      </w:r>
+      <w:proofErr w:type="spellEnd"/>
+      <w:r>
+        <w:rPr>
+          <w:rFonts w:eastAsia="Times New Roman" w:cstheme="minorHAnsi"/>
+          <w:color w:val="000000"/>
+        </w:rPr>
+        <w:t xml:space="preserve"> </w:t>
       </w:r>
     </w:p>
     <w:p>
@@ -5950,12 +6961,21 @@
           <w:b/>
         </w:rPr>
       </w:pPr>
-      <w:r>
-        <w:rPr>
-          <w:rFonts w:eastAsia="Times New Roman" w:cstheme="minorHAnsi"/>
-          <w:color w:val="000000"/>
-        </w:rPr>
-        <w:t xml:space="preserve">Transradial Prosthesis. </w:t>
+      <w:proofErr w:type="spellStart"/>
+      <w:r>
+        <w:rPr>
+          <w:rFonts w:eastAsia="Times New Roman" w:cstheme="minorHAnsi"/>
+          <w:color w:val="000000"/>
+        </w:rPr>
+        <w:t>Transradial</w:t>
+      </w:r>
+      <w:proofErr w:type="spellEnd"/>
+      <w:r>
+        <w:rPr>
+          <w:rFonts w:eastAsia="Times New Roman" w:cstheme="minorHAnsi"/>
+          <w:color w:val="000000"/>
+        </w:rPr>
+        <w:t xml:space="preserve"> Prosthesis. </w:t>
       </w:r>
       <w:r>
         <w:rPr>

</xml_diff>

<commit_message>
minor changes to the paper
</commit_message>
<xml_diff>
--- a/PR 3.docx
+++ b/PR 3.docx
@@ -179,21 +179,7 @@
           <w:b/>
         </w:rPr>
         <w:lastRenderedPageBreak/>
-        <w:t>Project Objectives</w:t>
-      </w:r>
-      <w:r>
-        <w:rPr>
-          <w:rFonts w:cstheme="minorHAnsi"/>
-          <w:b/>
-        </w:rPr>
-        <w:t xml:space="preserve"> (1)</w:t>
-      </w:r>
-      <w:r>
-        <w:rPr>
-          <w:rFonts w:cstheme="minorHAnsi"/>
-          <w:b/>
-        </w:rPr>
-        <w:t xml:space="preserve">: </w:t>
+        <w:t xml:space="preserve">Project Objectives: </w:t>
       </w:r>
     </w:p>
     <w:p>
@@ -248,25 +234,7 @@
           <w:bCs/>
           <w:color w:val="000000"/>
         </w:rPr>
-        <w:t>Literature Review</w:t>
-      </w:r>
-      <w:r>
-        <w:rPr>
-          <w:rFonts w:eastAsia="Times New Roman" w:cstheme="minorHAnsi"/>
-          <w:b/>
-          <w:bCs/>
-          <w:color w:val="000000"/>
-        </w:rPr>
-        <w:t xml:space="preserve"> (2)</w:t>
-      </w:r>
-      <w:r>
-        <w:rPr>
-          <w:rFonts w:eastAsia="Times New Roman" w:cstheme="minorHAnsi"/>
-          <w:b/>
-          <w:bCs/>
-          <w:color w:val="000000"/>
-        </w:rPr>
-        <w:t>:</w:t>
+        <w:t>Literature Review:</w:t>
       </w:r>
     </w:p>
     <w:p>
@@ -1361,25 +1329,7 @@
           <w:bCs/>
           <w:color w:val="000000"/>
         </w:rPr>
-        <w:t>Design Requirements</w:t>
-      </w:r>
-      <w:r>
-        <w:rPr>
-          <w:rFonts w:eastAsia="Times New Roman" w:cstheme="minorHAnsi"/>
-          <w:b/>
-          <w:bCs/>
-          <w:color w:val="000000"/>
-        </w:rPr>
-        <w:t xml:space="preserve"> (3)</w:t>
-      </w:r>
-      <w:r>
-        <w:rPr>
-          <w:rFonts w:eastAsia="Times New Roman" w:cstheme="minorHAnsi"/>
-          <w:b/>
-          <w:bCs/>
-          <w:color w:val="000000"/>
-        </w:rPr>
-        <w:t>:</w:t>
+        <w:t>Design Requirements:</w:t>
       </w:r>
     </w:p>
     <w:tbl>
@@ -2098,7 +2048,14 @@
           <w:rFonts w:cstheme="minorHAnsi"/>
           <w:b/>
         </w:rPr>
-        <w:t>Proposed Design (4):</w:t>
+        <w:t>Proposed Design</w:t>
+      </w:r>
+      <w:r>
+        <w:rPr>
+          <w:rFonts w:cstheme="minorHAnsi"/>
+          <w:b/>
+        </w:rPr>
+        <w:t>:</w:t>
       </w:r>
     </w:p>
     <w:p>
@@ -2282,7 +2239,14 @@
           <w:rFonts w:cstheme="minorHAnsi"/>
           <w:b/>
         </w:rPr>
-        <w:t>Exploded and Unexploded Views (5):</w:t>
+        <w:t>Exploded and Unexploded Views</w:t>
+      </w:r>
+      <w:r>
+        <w:rPr>
+          <w:rFonts w:cstheme="minorHAnsi"/>
+          <w:b/>
+        </w:rPr>
+        <w:t>:</w:t>
       </w:r>
     </w:p>
     <w:p>
@@ -2340,14 +2304,27 @@
       <w:r>
         <w:t xml:space="preserve">Figure </w:t>
       </w:r>
-      <w:fldSimple w:instr=" SEQ Figure \* ARABIC ">
-        <w:r>
-          <w:rPr>
-            <w:noProof/>
-          </w:rPr>
-          <w:t>1</w:t>
-        </w:r>
-      </w:fldSimple>
+      <w:r>
+        <w:fldChar w:fldCharType="begin"/>
+      </w:r>
+      <w:r>
+        <w:instrText xml:space="preserve"> SEQ Figure \* ARABIC </w:instrText>
+      </w:r>
+      <w:r>
+        <w:fldChar w:fldCharType="separate"/>
+      </w:r>
+      <w:r>
+        <w:rPr>
+          <w:noProof/>
+        </w:rPr>
+        <w:t>1</w:t>
+      </w:r>
+      <w:r>
+        <w:rPr>
+          <w:noProof/>
+        </w:rPr>
+        <w:fldChar w:fldCharType="end"/>
+      </w:r>
       <w:r>
         <w:t xml:space="preserve">: </w:t>
       </w:r>
@@ -2422,14 +2399,27 @@
       <w:r>
         <w:t xml:space="preserve">Figure </w:t>
       </w:r>
-      <w:fldSimple w:instr=" SEQ Figure \* ARABIC ">
-        <w:r>
-          <w:rPr>
-            <w:noProof/>
-          </w:rPr>
-          <w:t>2</w:t>
-        </w:r>
-      </w:fldSimple>
+      <w:r>
+        <w:fldChar w:fldCharType="begin"/>
+      </w:r>
+      <w:r>
+        <w:instrText xml:space="preserve"> SEQ Figure \* ARABIC </w:instrText>
+      </w:r>
+      <w:r>
+        <w:fldChar w:fldCharType="separate"/>
+      </w:r>
+      <w:r>
+        <w:rPr>
+          <w:noProof/>
+        </w:rPr>
+        <w:t>2</w:t>
+      </w:r>
+      <w:r>
+        <w:rPr>
+          <w:noProof/>
+        </w:rPr>
+        <w:fldChar w:fldCharType="end"/>
+      </w:r>
       <w:r>
         <w:t>: Unexploded View of Wrist Assembly</w:t>
       </w:r>
@@ -2492,14 +2482,27 @@
       <w:r>
         <w:t xml:space="preserve">Figure </w:t>
       </w:r>
-      <w:fldSimple w:instr=" SEQ Figure \* ARABIC ">
-        <w:r>
-          <w:rPr>
-            <w:noProof/>
-          </w:rPr>
-          <w:t>3</w:t>
-        </w:r>
-      </w:fldSimple>
+      <w:r>
+        <w:fldChar w:fldCharType="begin"/>
+      </w:r>
+      <w:r>
+        <w:instrText xml:space="preserve"> SEQ Figure \* ARABIC </w:instrText>
+      </w:r>
+      <w:r>
+        <w:fldChar w:fldCharType="separate"/>
+      </w:r>
+      <w:r>
+        <w:rPr>
+          <w:noProof/>
+        </w:rPr>
+        <w:t>3</w:t>
+      </w:r>
+      <w:r>
+        <w:rPr>
+          <w:noProof/>
+        </w:rPr>
+        <w:fldChar w:fldCharType="end"/>
+      </w:r>
       <w:r>
         <w:t>: Unexploded View of Wrist Assembly with Removed Casing</w:t>
       </w:r>
@@ -2518,7 +2521,14 @@
           <w:b/>
         </w:rPr>
         <w:lastRenderedPageBreak/>
-        <w:t>Design Discussion (6):</w:t>
+        <w:t>Design Discussion</w:t>
+      </w:r>
+      <w:r>
+        <w:rPr>
+          <w:rFonts w:cstheme="minorHAnsi"/>
+          <w:b/>
+        </w:rPr>
+        <w:t>:</w:t>
       </w:r>
     </w:p>
     <w:p>
@@ -2641,15 +2651,7 @@
         <w:rPr>
           <w:rFonts w:cstheme="minorHAnsi"/>
         </w:rPr>
-        <w:t>can be used to purchase stronger and lighter materials such as carbon fiber to lower the</w:t>
-      </w:r>
-      <w:bookmarkStart w:id="0" w:name="_GoBack"/>
-      <w:bookmarkEnd w:id="0"/>
-      <w:r>
-        <w:rPr>
-          <w:rFonts w:cstheme="minorHAnsi"/>
-        </w:rPr>
-        <w:t xml:space="preserve"> overall weight of the prosthetic.</w:t>
+        <w:t>can be used to purchase stronger and lighter materials such as carbon fiber to lower the overall weight of the prosthetic.</w:t>
       </w:r>
     </w:p>
     <w:p>
@@ -5381,89 +5383,29 @@
           <w:b/>
         </w:rPr>
       </w:pPr>
-      <w:r>
+    </w:p>
+    <w:p>
+      <w:pPr>
+        <w:spacing w:line="480" w:lineRule="auto"/>
         <w:rPr>
           <w:rFonts w:cstheme="minorHAnsi"/>
           <w:b/>
         </w:rPr>
-        <w:t>Technical Drawings (7):</w:t>
-      </w:r>
-    </w:p>
-    <w:p>
-      <w:pPr>
-        <w:spacing w:line="480" w:lineRule="auto"/>
+      </w:pPr>
+      <w:r>
         <w:rPr>
           <w:rFonts w:cstheme="minorHAnsi"/>
           <w:b/>
         </w:rPr>
-      </w:pPr>
-    </w:p>
-    <w:p>
-      <w:pPr>
-        <w:spacing w:line="480" w:lineRule="auto"/>
+        <w:lastRenderedPageBreak/>
+        <w:t>Analysis</w:t>
+      </w:r>
+      <w:r>
         <w:rPr>
           <w:rFonts w:cstheme="minorHAnsi"/>
           <w:b/>
         </w:rPr>
-      </w:pPr>
-      <w:r>
-        <w:rPr>
-          <w:rFonts w:cstheme="minorHAnsi"/>
-          <w:b/>
-        </w:rPr>
-        <w:t>Calculations (8):</w:t>
-      </w:r>
-    </w:p>
-    <w:p>
-      <w:pPr>
-        <w:spacing w:line="480" w:lineRule="auto"/>
-        <w:rPr>
-          <w:rFonts w:cstheme="minorHAnsi"/>
-        </w:rPr>
-      </w:pPr>
-      <w:r>
-        <w:rPr>
-          <w:rFonts w:cstheme="minorHAnsi"/>
-        </w:rPr>
-        <w:t>(material selection sheet?)</w:t>
-      </w:r>
-    </w:p>
-    <w:p>
-      <w:pPr>
-        <w:spacing w:line="480" w:lineRule="auto"/>
-        <w:rPr>
-          <w:rFonts w:cstheme="minorHAnsi"/>
-        </w:rPr>
-      </w:pPr>
-      <w:r>
-        <w:rPr>
-          <w:rFonts w:cstheme="minorHAnsi"/>
-        </w:rPr>
-        <w:t>Spring</w:t>
-      </w:r>
-    </w:p>
-    <w:p>
-      <w:pPr>
-        <w:spacing w:line="480" w:lineRule="auto"/>
-        <w:rPr>
-          <w:rFonts w:cstheme="minorHAnsi"/>
-        </w:rPr>
-      </w:pPr>
-    </w:p>
-    <w:p>
-      <w:pPr>
-        <w:spacing w:line="480" w:lineRule="auto"/>
-        <w:rPr>
-          <w:rFonts w:cstheme="minorHAnsi"/>
-          <w:b/>
-        </w:rPr>
-      </w:pPr>
-      <w:r>
-        <w:rPr>
-          <w:rFonts w:cstheme="minorHAnsi"/>
-          <w:b/>
-        </w:rPr>
-        <w:t>Analysis (9):</w:t>
+        <w:t>:</w:t>
       </w:r>
     </w:p>
     <w:p>
@@ -5586,30 +5528,14 @@
       <w:r>
         <w:t xml:space="preserve">Figure </w:t>
       </w:r>
-      <w:r>
-        <w:fldChar w:fldCharType="begin"/>
-      </w:r>
-      <w:r>
-        <w:instrText xml:space="preserve"> SEQ Figure \* ARA</w:instrText>
-      </w:r>
-      <w:r>
-        <w:instrText xml:space="preserve">BIC </w:instrText>
-      </w:r>
-      <w:r>
-        <w:fldChar w:fldCharType="separate"/>
-      </w:r>
-      <w:r>
-        <w:rPr>
-          <w:noProof/>
-        </w:rPr>
-        <w:t>4</w:t>
-      </w:r>
-      <w:r>
-        <w:rPr>
-          <w:noProof/>
-        </w:rPr>
-        <w:fldChar w:fldCharType="end"/>
-      </w:r>
+      <w:fldSimple w:instr=" SEQ Figure \* ARABIC ">
+        <w:r>
+          <w:rPr>
+            <w:noProof/>
+          </w:rPr>
+          <w:t>4</w:t>
+        </w:r>
+      </w:fldSimple>
       <w:r>
         <w:t>: Stress Distribution Result from FEA Analysis for Moment Applied to Shaft</w:t>
       </w:r>
@@ -5646,7 +5572,11 @@
       </w:pPr>
       <w:r>
         <w:tab/>
-        <w:t>The second analysis was a bending analysis of the shaft by applying a load to the portion of the shaft that extends beyond the bearing. The magnitude of the applied force was 200 lbs., according to the design requirements. The displacement of the shaft was constrained at the locations where the bearings support the shaft in the wrist assembly. The results of the analysis are shown below.</w:t>
+        <w:t xml:space="preserve">The second analysis was a bending analysis of the shaft by applying a load to the portion of the shaft that extends beyond the bearing. The magnitude of the applied force was 200 lbs., according to </w:t>
+      </w:r>
+      <w:r>
+        <w:lastRenderedPageBreak/>
+        <w:t>the design requirements. The displacement of the shaft was constrained at the locations where the bearings support the shaft in the wrist assembly. The results of the analysis are shown below.</w:t>
       </w:r>
     </w:p>
     <w:p>
@@ -5703,27 +5633,14 @@
       <w:r>
         <w:t xml:space="preserve">Figure </w:t>
       </w:r>
-      <w:r>
-        <w:fldChar w:fldCharType="begin"/>
-      </w:r>
-      <w:r>
-        <w:instrText xml:space="preserve"> SEQ Figure \* ARABIC </w:instrText>
-      </w:r>
-      <w:r>
-        <w:fldChar w:fldCharType="separate"/>
-      </w:r>
-      <w:r>
-        <w:rPr>
-          <w:noProof/>
-        </w:rPr>
-        <w:t>5</w:t>
-      </w:r>
-      <w:r>
-        <w:rPr>
-          <w:noProof/>
-        </w:rPr>
-        <w:fldChar w:fldCharType="end"/>
-      </w:r>
+      <w:fldSimple w:instr=" SEQ Figure \* ARABIC ">
+        <w:r>
+          <w:rPr>
+            <w:noProof/>
+          </w:rPr>
+          <w:t>5</w:t>
+        </w:r>
+      </w:fldSimple>
       <w:r>
         <w:t xml:space="preserve">: </w:t>
       </w:r>
@@ -5789,6 +5706,7 @@
         <w:rPr>
           <w:noProof/>
         </w:rPr>
+        <w:lastRenderedPageBreak/>
         <w:drawing>
           <wp:inline distT="0" distB="0" distL="0" distR="0" wp14:anchorId="0FA8DF82" wp14:editId="19249A1C">
             <wp:extent cx="6081290" cy="3533775"/>
@@ -5834,27 +5752,14 @@
       <w:r>
         <w:t xml:space="preserve">Figure </w:t>
       </w:r>
-      <w:r>
-        <w:fldChar w:fldCharType="begin"/>
-      </w:r>
-      <w:r>
-        <w:instrText xml:space="preserve"> SEQ Figure \* ARABIC </w:instrText>
-      </w:r>
-      <w:r>
-        <w:fldChar w:fldCharType="separate"/>
-      </w:r>
-      <w:r>
-        <w:rPr>
-          <w:noProof/>
-        </w:rPr>
-        <w:t>6</w:t>
-      </w:r>
-      <w:r>
-        <w:rPr>
-          <w:noProof/>
-        </w:rPr>
-        <w:fldChar w:fldCharType="end"/>
-      </w:r>
+      <w:fldSimple w:instr=" SEQ Figure \* ARABIC ">
+        <w:r>
+          <w:rPr>
+            <w:noProof/>
+          </w:rPr>
+          <w:t>6</w:t>
+        </w:r>
+      </w:fldSimple>
       <w:r>
         <w:t xml:space="preserve">: </w:t>
       </w:r>
@@ -5904,8 +5809,14 @@
           <w:rFonts w:cstheme="minorHAnsi"/>
           <w:b/>
         </w:rPr>
-        <w:lastRenderedPageBreak/>
-        <w:t>Animations (10):</w:t>
+        <w:t>Animations</w:t>
+      </w:r>
+      <w:r>
+        <w:rPr>
+          <w:rFonts w:cstheme="minorHAnsi"/>
+          <w:b/>
+        </w:rPr>
+        <w:t>:</w:t>
       </w:r>
     </w:p>
     <w:p>
@@ -5934,23 +5845,17 @@
     </w:p>
     <w:p>
       <w:pPr>
-        <w:spacing w:line="480" w:lineRule="auto"/>
-        <w:rPr>
-          <w:rFonts w:cstheme="minorHAnsi"/>
+        <w:rPr>
+          <w:rFonts w:eastAsia="Times New Roman" w:cstheme="minorHAnsi"/>
           <w:b/>
-        </w:rPr>
-      </w:pPr>
-      <w:r>
-        <w:rPr>
-          <w:rFonts w:cstheme="minorHAnsi"/>
+          <w:color w:val="333333"/>
+        </w:rPr>
+      </w:pPr>
+      <w:r>
+        <w:rPr>
+          <w:rFonts w:eastAsia="Times New Roman" w:cstheme="minorHAnsi"/>
           <w:b/>
-        </w:rPr>
-        <w:t>Appendix (11):</w:t>
-      </w:r>
-      <w:r>
-        <w:rPr>
-          <w:rFonts w:cstheme="minorHAnsi"/>
-          <w:b/>
+          <w:color w:val="333333"/>
         </w:rPr>
         <w:br w:type="page"/>
       </w:r>
@@ -5971,8 +5876,10 @@
           <w:color w:val="333333"/>
         </w:rPr>
         <w:lastRenderedPageBreak/>
-        <w:t>References (12)</w:t>
-      </w:r>
+        <w:t>References</w:t>
+      </w:r>
+      <w:bookmarkStart w:id="0" w:name="_GoBack"/>
+      <w:bookmarkEnd w:id="0"/>
     </w:p>
     <w:p>
       <w:pPr>

</xml_diff>